<commit_message>
Make a final report
</commit_message>
<xml_diff>
--- a/lab12/Report/Report.docx
+++ b/lab12/Report/Report.docx
@@ -426,13 +426,7 @@
         <w:t xml:space="preserve"> –– формальне представлення абстракції сутності предметної області (об’єкта) за варіантом, ― поведінка об’єкта якого реалізовує розв’язування задачі 7.1. </w:t>
       </w:r>
     </w:p>
-    <w:p>
-      <w:pPr>
-        <w:rPr>
-          <w:lang w:val="en-US"/>
-        </w:rPr>
-      </w:pPr>
-    </w:p>
+    <w:p/>
     <w:p>
       <w:r>
         <w:t xml:space="preserve">2. Реалізувати додаток </w:t>
@@ -678,14 +672,7 @@
           <w:sz w:val="28"/>
           <w:szCs w:val="28"/>
         </w:rPr>
-        <w:t>ортове колесо</w:t>
-      </w:r>
-      <w:r>
-        <w:rPr>
-          <w:sz w:val="28"/>
-          <w:szCs w:val="28"/>
-        </w:rPr>
-        <w:t xml:space="preserve"> </w:t>
+        <w:t xml:space="preserve">ортове колесо </w:t>
       </w:r>
       <w:r>
         <w:rPr>
@@ -849,7 +836,4394 @@
     <w:p>
       <w:pPr>
         <w:spacing w:after="160" w:line="259" w:lineRule="auto"/>
-      </w:pPr>
+        <w:rPr>
+          <w:b/>
+          <w:bCs/>
+          <w:sz w:val="28"/>
+          <w:szCs w:val="28"/>
+        </w:rPr>
+      </w:pPr>
+      <w:r>
+        <w:rPr>
+          <w:b/>
+          <w:bCs/>
+          <w:sz w:val="28"/>
+          <w:szCs w:val="28"/>
+        </w:rPr>
+        <w:t>-- Лістинг –</w:t>
+      </w:r>
+    </w:p>
+    <w:p>
+      <w:pPr>
+        <w:spacing w:after="160" w:line="259" w:lineRule="auto"/>
+      </w:pPr>
+      <w:r>
+        <w:t>#ifndef CLASSLAB12_HONCHARENKO_H</w:t>
+      </w:r>
+    </w:p>
+    <w:p>
+      <w:pPr>
+        <w:spacing w:after="160" w:line="259" w:lineRule="auto"/>
+      </w:pPr>
+      <w:r>
+        <w:t>#define CLASSLAB12_HONCHARENKO_H</w:t>
+      </w:r>
+    </w:p>
+    <w:p>
+      <w:pPr>
+        <w:spacing w:after="160" w:line="259" w:lineRule="auto"/>
+      </w:pPr>
+    </w:p>
+    <w:p>
+      <w:pPr>
+        <w:spacing w:after="160" w:line="259" w:lineRule="auto"/>
+      </w:pPr>
+      <w:r>
+        <w:t>#include &lt;</w:t>
+      </w:r>
+      <w:proofErr w:type="spellStart"/>
+      <w:r>
+        <w:t>cmath</w:t>
+      </w:r>
+      <w:proofErr w:type="spellEnd"/>
+      <w:r>
+        <w:t>&gt;</w:t>
+      </w:r>
+    </w:p>
+    <w:p>
+      <w:pPr>
+        <w:spacing w:after="160" w:line="259" w:lineRule="auto"/>
+      </w:pPr>
+      <w:r>
+        <w:t>#include &lt;</w:t>
+      </w:r>
+      <w:proofErr w:type="spellStart"/>
+      <w:r>
+        <w:t>stdexcept</w:t>
+      </w:r>
+      <w:proofErr w:type="spellEnd"/>
+      <w:r>
+        <w:t>&gt;</w:t>
+      </w:r>
+    </w:p>
+    <w:p>
+      <w:pPr>
+        <w:spacing w:after="160" w:line="259" w:lineRule="auto"/>
+      </w:pPr>
+      <w:r>
+        <w:t>#include &lt;</w:t>
+      </w:r>
+      <w:proofErr w:type="spellStart"/>
+      <w:r>
+        <w:t>iostream</w:t>
+      </w:r>
+      <w:proofErr w:type="spellEnd"/>
+      <w:r>
+        <w:t>&gt;</w:t>
+      </w:r>
+    </w:p>
+    <w:p>
+      <w:pPr>
+        <w:spacing w:after="160" w:line="259" w:lineRule="auto"/>
+      </w:pPr>
+    </w:p>
+    <w:p>
+      <w:pPr>
+        <w:spacing w:after="160" w:line="259" w:lineRule="auto"/>
+      </w:pPr>
+      <w:proofErr w:type="spellStart"/>
+      <w:r>
+        <w:t>class</w:t>
+      </w:r>
+      <w:proofErr w:type="spellEnd"/>
+      <w:r>
+        <w:t xml:space="preserve"> ClassLab12_Honcharenko {</w:t>
+      </w:r>
+    </w:p>
+    <w:p>
+      <w:pPr>
+        <w:spacing w:after="160" w:line="259" w:lineRule="auto"/>
+      </w:pPr>
+      <w:proofErr w:type="spellStart"/>
+      <w:r>
+        <w:t>private</w:t>
+      </w:r>
+      <w:proofErr w:type="spellEnd"/>
+      <w:r>
+        <w:t>:</w:t>
+      </w:r>
+    </w:p>
+    <w:p>
+      <w:pPr>
+        <w:spacing w:after="160" w:line="259" w:lineRule="auto"/>
+      </w:pPr>
+      <w:r>
+        <w:t xml:space="preserve">    </w:t>
+      </w:r>
+      <w:proofErr w:type="spellStart"/>
+      <w:r>
+        <w:t>double</w:t>
+      </w:r>
+      <w:proofErr w:type="spellEnd"/>
+      <w:r>
+        <w:t xml:space="preserve"> </w:t>
+      </w:r>
+      <w:proofErr w:type="spellStart"/>
+      <w:r>
+        <w:t>radius</w:t>
+      </w:r>
+      <w:proofErr w:type="spellEnd"/>
+      <w:r>
+        <w:t>;  // Радіус колеса</w:t>
+      </w:r>
+    </w:p>
+    <w:p>
+      <w:pPr>
+        <w:spacing w:after="160" w:line="259" w:lineRule="auto"/>
+      </w:pPr>
+      <w:r>
+        <w:t xml:space="preserve">    </w:t>
+      </w:r>
+      <w:proofErr w:type="spellStart"/>
+      <w:r>
+        <w:t>double</w:t>
+      </w:r>
+      <w:proofErr w:type="spellEnd"/>
+      <w:r>
+        <w:t xml:space="preserve"> </w:t>
+      </w:r>
+      <w:proofErr w:type="spellStart"/>
+      <w:r>
+        <w:t>diameter</w:t>
+      </w:r>
+      <w:proofErr w:type="spellEnd"/>
+      <w:r>
+        <w:t>; // Діаметр колеса</w:t>
+      </w:r>
+    </w:p>
+    <w:p>
+      <w:pPr>
+        <w:spacing w:after="160" w:line="259" w:lineRule="auto"/>
+      </w:pPr>
+    </w:p>
+    <w:p>
+      <w:pPr>
+        <w:spacing w:after="160" w:line="259" w:lineRule="auto"/>
+      </w:pPr>
+      <w:proofErr w:type="spellStart"/>
+      <w:r>
+        <w:t>public</w:t>
+      </w:r>
+      <w:proofErr w:type="spellEnd"/>
+      <w:r>
+        <w:t>:</w:t>
+      </w:r>
+    </w:p>
+    <w:p>
+      <w:pPr>
+        <w:spacing w:after="160" w:line="259" w:lineRule="auto"/>
+      </w:pPr>
+      <w:r>
+        <w:t xml:space="preserve">    // Конструктор для ініціалізації атрибутів</w:t>
+      </w:r>
+    </w:p>
+    <w:p>
+      <w:pPr>
+        <w:spacing w:after="160" w:line="259" w:lineRule="auto"/>
+      </w:pPr>
+      <w:r>
+        <w:t xml:space="preserve">    ClassLab12_Honcharenko() : </w:t>
+      </w:r>
+      <w:proofErr w:type="spellStart"/>
+      <w:r>
+        <w:t>radius</w:t>
+      </w:r>
+      <w:proofErr w:type="spellEnd"/>
+      <w:r>
+        <w:t xml:space="preserve">(1.0), </w:t>
+      </w:r>
+      <w:proofErr w:type="spellStart"/>
+      <w:r>
+        <w:t>diameter</w:t>
+      </w:r>
+      <w:proofErr w:type="spellEnd"/>
+      <w:r>
+        <w:t>(2.0) {}</w:t>
+      </w:r>
+    </w:p>
+    <w:p>
+      <w:pPr>
+        <w:spacing w:after="160" w:line="259" w:lineRule="auto"/>
+      </w:pPr>
+      <w:r>
+        <w:t xml:space="preserve">    ClassLab12_Honcharenko(</w:t>
+      </w:r>
+      <w:proofErr w:type="spellStart"/>
+      <w:r>
+        <w:t>double</w:t>
+      </w:r>
+      <w:proofErr w:type="spellEnd"/>
+      <w:r>
+        <w:t xml:space="preserve"> </w:t>
+      </w:r>
+      <w:proofErr w:type="spellStart"/>
+      <w:r>
+        <w:t>radius</w:t>
+      </w:r>
+      <w:proofErr w:type="spellEnd"/>
+      <w:r>
+        <w:t xml:space="preserve">, </w:t>
+      </w:r>
+      <w:proofErr w:type="spellStart"/>
+      <w:r>
+        <w:t>double</w:t>
+      </w:r>
+      <w:proofErr w:type="spellEnd"/>
+      <w:r>
+        <w:t xml:space="preserve"> </w:t>
+      </w:r>
+      <w:proofErr w:type="spellStart"/>
+      <w:r>
+        <w:t>diameter</w:t>
+      </w:r>
+      <w:proofErr w:type="spellEnd"/>
+      <w:r>
+        <w:t>) {</w:t>
+      </w:r>
+    </w:p>
+    <w:p>
+      <w:pPr>
+        <w:spacing w:after="160" w:line="259" w:lineRule="auto"/>
+      </w:pPr>
+      <w:r>
+        <w:t xml:space="preserve">        </w:t>
+      </w:r>
+      <w:proofErr w:type="spellStart"/>
+      <w:r>
+        <w:t>if</w:t>
+      </w:r>
+      <w:proofErr w:type="spellEnd"/>
+      <w:r>
+        <w:t xml:space="preserve"> (</w:t>
+      </w:r>
+      <w:proofErr w:type="spellStart"/>
+      <w:r>
+        <w:t>radius</w:t>
+      </w:r>
+      <w:proofErr w:type="spellEnd"/>
+      <w:r>
+        <w:t xml:space="preserve"> &lt;= 0 || </w:t>
+      </w:r>
+      <w:proofErr w:type="spellStart"/>
+      <w:r>
+        <w:t>diameter</w:t>
+      </w:r>
+      <w:proofErr w:type="spellEnd"/>
+      <w:r>
+        <w:t xml:space="preserve"> &lt;= 0) {</w:t>
+      </w:r>
+    </w:p>
+    <w:p>
+      <w:pPr>
+        <w:spacing w:after="160" w:line="259" w:lineRule="auto"/>
+      </w:pPr>
+      <w:r>
+        <w:t xml:space="preserve">            </w:t>
+      </w:r>
+      <w:proofErr w:type="spellStart"/>
+      <w:r>
+        <w:t>throw</w:t>
+      </w:r>
+      <w:proofErr w:type="spellEnd"/>
+      <w:r>
+        <w:t xml:space="preserve"> </w:t>
+      </w:r>
+      <w:proofErr w:type="spellStart"/>
+      <w:r>
+        <w:t>std</w:t>
+      </w:r>
+      <w:proofErr w:type="spellEnd"/>
+      <w:r>
+        <w:t>::</w:t>
+      </w:r>
+      <w:proofErr w:type="spellStart"/>
+      <w:r>
+        <w:t>invalid_argument</w:t>
+      </w:r>
+      <w:proofErr w:type="spellEnd"/>
+      <w:r>
+        <w:t>("Розміри повинні бути більше нуля");</w:t>
+      </w:r>
+    </w:p>
+    <w:p>
+      <w:pPr>
+        <w:spacing w:after="160" w:line="259" w:lineRule="auto"/>
+      </w:pPr>
+      <w:r>
+        <w:lastRenderedPageBreak/>
+        <w:t xml:space="preserve">        }</w:t>
+      </w:r>
+    </w:p>
+    <w:p>
+      <w:pPr>
+        <w:spacing w:after="160" w:line="259" w:lineRule="auto"/>
+      </w:pPr>
+      <w:r>
+        <w:t xml:space="preserve">        </w:t>
+      </w:r>
+      <w:proofErr w:type="spellStart"/>
+      <w:r>
+        <w:t>this</w:t>
+      </w:r>
+      <w:proofErr w:type="spellEnd"/>
+      <w:r>
+        <w:t>-&gt;</w:t>
+      </w:r>
+      <w:proofErr w:type="spellStart"/>
+      <w:r>
+        <w:t>radius</w:t>
+      </w:r>
+      <w:proofErr w:type="spellEnd"/>
+      <w:r>
+        <w:t xml:space="preserve"> = </w:t>
+      </w:r>
+      <w:proofErr w:type="spellStart"/>
+      <w:r>
+        <w:t>radius</w:t>
+      </w:r>
+      <w:proofErr w:type="spellEnd"/>
+      <w:r>
+        <w:t>;</w:t>
+      </w:r>
+    </w:p>
+    <w:p>
+      <w:pPr>
+        <w:spacing w:after="160" w:line="259" w:lineRule="auto"/>
+      </w:pPr>
+      <w:r>
+        <w:t xml:space="preserve">        </w:t>
+      </w:r>
+      <w:proofErr w:type="spellStart"/>
+      <w:r>
+        <w:t>this</w:t>
+      </w:r>
+      <w:proofErr w:type="spellEnd"/>
+      <w:r>
+        <w:t>-&gt;</w:t>
+      </w:r>
+      <w:proofErr w:type="spellStart"/>
+      <w:r>
+        <w:t>diameter</w:t>
+      </w:r>
+      <w:proofErr w:type="spellEnd"/>
+      <w:r>
+        <w:t xml:space="preserve"> = </w:t>
+      </w:r>
+      <w:proofErr w:type="spellStart"/>
+      <w:r>
+        <w:t>diameter</w:t>
+      </w:r>
+      <w:proofErr w:type="spellEnd"/>
+      <w:r>
+        <w:t>;</w:t>
+      </w:r>
+    </w:p>
+    <w:p>
+      <w:pPr>
+        <w:spacing w:after="160" w:line="259" w:lineRule="auto"/>
+      </w:pPr>
+      <w:r>
+        <w:t xml:space="preserve">    }</w:t>
+      </w:r>
+    </w:p>
+    <w:p>
+      <w:pPr>
+        <w:spacing w:after="160" w:line="259" w:lineRule="auto"/>
+      </w:pPr>
+    </w:p>
+    <w:p>
+      <w:pPr>
+        <w:spacing w:after="160" w:line="259" w:lineRule="auto"/>
+      </w:pPr>
+      <w:r>
+        <w:t xml:space="preserve">    // </w:t>
+      </w:r>
+      <w:proofErr w:type="spellStart"/>
+      <w:r>
+        <w:t>Геттери</w:t>
+      </w:r>
+      <w:proofErr w:type="spellEnd"/>
+      <w:r>
+        <w:t xml:space="preserve"> для отримання значень атрибутів</w:t>
+      </w:r>
+    </w:p>
+    <w:p>
+      <w:pPr>
+        <w:spacing w:after="160" w:line="259" w:lineRule="auto"/>
+      </w:pPr>
+      <w:r>
+        <w:t xml:space="preserve">    </w:t>
+      </w:r>
+      <w:proofErr w:type="spellStart"/>
+      <w:r>
+        <w:t>double</w:t>
+      </w:r>
+      <w:proofErr w:type="spellEnd"/>
+      <w:r>
+        <w:t xml:space="preserve"> </w:t>
+      </w:r>
+      <w:proofErr w:type="spellStart"/>
+      <w:r>
+        <w:t>getRadius</w:t>
+      </w:r>
+      <w:proofErr w:type="spellEnd"/>
+      <w:r>
+        <w:t xml:space="preserve">() </w:t>
+      </w:r>
+      <w:proofErr w:type="spellStart"/>
+      <w:r>
+        <w:t>const</w:t>
+      </w:r>
+      <w:proofErr w:type="spellEnd"/>
+      <w:r>
+        <w:t xml:space="preserve"> {</w:t>
+      </w:r>
+    </w:p>
+    <w:p>
+      <w:pPr>
+        <w:spacing w:after="160" w:line="259" w:lineRule="auto"/>
+      </w:pPr>
+      <w:r>
+        <w:t xml:space="preserve">        </w:t>
+      </w:r>
+      <w:proofErr w:type="spellStart"/>
+      <w:r>
+        <w:t>return</w:t>
+      </w:r>
+      <w:proofErr w:type="spellEnd"/>
+      <w:r>
+        <w:t xml:space="preserve"> </w:t>
+      </w:r>
+      <w:proofErr w:type="spellStart"/>
+      <w:r>
+        <w:t>radius</w:t>
+      </w:r>
+      <w:proofErr w:type="spellEnd"/>
+      <w:r>
+        <w:t>;</w:t>
+      </w:r>
+    </w:p>
+    <w:p>
+      <w:pPr>
+        <w:spacing w:after="160" w:line="259" w:lineRule="auto"/>
+      </w:pPr>
+      <w:r>
+        <w:t xml:space="preserve">    }</w:t>
+      </w:r>
+    </w:p>
+    <w:p>
+      <w:pPr>
+        <w:spacing w:after="160" w:line="259" w:lineRule="auto"/>
+      </w:pPr>
+    </w:p>
+    <w:p>
+      <w:pPr>
+        <w:spacing w:after="160" w:line="259" w:lineRule="auto"/>
+      </w:pPr>
+      <w:r>
+        <w:t xml:space="preserve">    </w:t>
+      </w:r>
+      <w:proofErr w:type="spellStart"/>
+      <w:r>
+        <w:t>double</w:t>
+      </w:r>
+      <w:proofErr w:type="spellEnd"/>
+      <w:r>
+        <w:t xml:space="preserve"> </w:t>
+      </w:r>
+      <w:proofErr w:type="spellStart"/>
+      <w:r>
+        <w:t>getDiameter</w:t>
+      </w:r>
+      <w:proofErr w:type="spellEnd"/>
+      <w:r>
+        <w:t xml:space="preserve">() </w:t>
+      </w:r>
+      <w:proofErr w:type="spellStart"/>
+      <w:r>
+        <w:t>const</w:t>
+      </w:r>
+      <w:proofErr w:type="spellEnd"/>
+      <w:r>
+        <w:t xml:space="preserve"> {</w:t>
+      </w:r>
+    </w:p>
+    <w:p>
+      <w:pPr>
+        <w:spacing w:after="160" w:line="259" w:lineRule="auto"/>
+      </w:pPr>
+      <w:r>
+        <w:t xml:space="preserve">        </w:t>
+      </w:r>
+      <w:proofErr w:type="spellStart"/>
+      <w:r>
+        <w:t>return</w:t>
+      </w:r>
+      <w:proofErr w:type="spellEnd"/>
+      <w:r>
+        <w:t xml:space="preserve"> </w:t>
+      </w:r>
+      <w:proofErr w:type="spellStart"/>
+      <w:r>
+        <w:t>diameter</w:t>
+      </w:r>
+      <w:proofErr w:type="spellEnd"/>
+      <w:r>
+        <w:t>;</w:t>
+      </w:r>
+    </w:p>
+    <w:p>
+      <w:pPr>
+        <w:spacing w:after="160" w:line="259" w:lineRule="auto"/>
+      </w:pPr>
+      <w:r>
+        <w:t xml:space="preserve">    }</w:t>
+      </w:r>
+    </w:p>
+    <w:p>
+      <w:pPr>
+        <w:spacing w:after="160" w:line="259" w:lineRule="auto"/>
+      </w:pPr>
+    </w:p>
+    <w:p>
+      <w:pPr>
+        <w:spacing w:after="160" w:line="259" w:lineRule="auto"/>
+      </w:pPr>
+      <w:r>
+        <w:t xml:space="preserve">    // </w:t>
+      </w:r>
+      <w:proofErr w:type="spellStart"/>
+      <w:r>
+        <w:t>Сеттери</w:t>
+      </w:r>
+      <w:proofErr w:type="spellEnd"/>
+      <w:r>
+        <w:t xml:space="preserve"> для зміни значень атрибутів з </w:t>
+      </w:r>
+      <w:proofErr w:type="spellStart"/>
+      <w:r>
+        <w:t>валідацією</w:t>
+      </w:r>
+      <w:proofErr w:type="spellEnd"/>
+    </w:p>
+    <w:p>
+      <w:pPr>
+        <w:spacing w:after="160" w:line="259" w:lineRule="auto"/>
+      </w:pPr>
+      <w:r>
+        <w:t xml:space="preserve">    </w:t>
+      </w:r>
+      <w:proofErr w:type="spellStart"/>
+      <w:r>
+        <w:t>void</w:t>
+      </w:r>
+      <w:proofErr w:type="spellEnd"/>
+      <w:r>
+        <w:t xml:space="preserve"> </w:t>
+      </w:r>
+      <w:proofErr w:type="spellStart"/>
+      <w:r>
+        <w:t>setRadius</w:t>
+      </w:r>
+      <w:proofErr w:type="spellEnd"/>
+      <w:r>
+        <w:t>(</w:t>
+      </w:r>
+      <w:proofErr w:type="spellStart"/>
+      <w:r>
+        <w:t>double</w:t>
+      </w:r>
+      <w:proofErr w:type="spellEnd"/>
+      <w:r>
+        <w:t xml:space="preserve"> </w:t>
+      </w:r>
+      <w:proofErr w:type="spellStart"/>
+      <w:r>
+        <w:t>radius</w:t>
+      </w:r>
+      <w:proofErr w:type="spellEnd"/>
+      <w:r>
+        <w:t>) {</w:t>
+      </w:r>
+    </w:p>
+    <w:p>
+      <w:pPr>
+        <w:spacing w:after="160" w:line="259" w:lineRule="auto"/>
+      </w:pPr>
+      <w:r>
+        <w:t xml:space="preserve">        </w:t>
+      </w:r>
+      <w:proofErr w:type="spellStart"/>
+      <w:r>
+        <w:t>if</w:t>
+      </w:r>
+      <w:proofErr w:type="spellEnd"/>
+      <w:r>
+        <w:t xml:space="preserve"> (</w:t>
+      </w:r>
+      <w:proofErr w:type="spellStart"/>
+      <w:r>
+        <w:t>radius</w:t>
+      </w:r>
+      <w:proofErr w:type="spellEnd"/>
+      <w:r>
+        <w:t xml:space="preserve"> &lt;= 0) {</w:t>
+      </w:r>
+    </w:p>
+    <w:p>
+      <w:pPr>
+        <w:spacing w:after="160" w:line="259" w:lineRule="auto"/>
+      </w:pPr>
+      <w:r>
+        <w:t xml:space="preserve">            </w:t>
+      </w:r>
+      <w:proofErr w:type="spellStart"/>
+      <w:r>
+        <w:t>throw</w:t>
+      </w:r>
+      <w:proofErr w:type="spellEnd"/>
+      <w:r>
+        <w:t xml:space="preserve"> </w:t>
+      </w:r>
+      <w:proofErr w:type="spellStart"/>
+      <w:r>
+        <w:t>std</w:t>
+      </w:r>
+      <w:proofErr w:type="spellEnd"/>
+      <w:r>
+        <w:t>::</w:t>
+      </w:r>
+      <w:proofErr w:type="spellStart"/>
+      <w:r>
+        <w:t>invalid_argument</w:t>
+      </w:r>
+      <w:proofErr w:type="spellEnd"/>
+      <w:r>
+        <w:t>("Радіус повинен бути більше нуля");</w:t>
+      </w:r>
+    </w:p>
+    <w:p>
+      <w:pPr>
+        <w:spacing w:after="160" w:line="259" w:lineRule="auto"/>
+      </w:pPr>
+      <w:r>
+        <w:t xml:space="preserve">        }</w:t>
+      </w:r>
+    </w:p>
+    <w:p>
+      <w:pPr>
+        <w:spacing w:after="160" w:line="259" w:lineRule="auto"/>
+      </w:pPr>
+      <w:r>
+        <w:t xml:space="preserve">        </w:t>
+      </w:r>
+      <w:proofErr w:type="spellStart"/>
+      <w:r>
+        <w:t>this</w:t>
+      </w:r>
+      <w:proofErr w:type="spellEnd"/>
+      <w:r>
+        <w:t>-&gt;</w:t>
+      </w:r>
+      <w:proofErr w:type="spellStart"/>
+      <w:r>
+        <w:t>radius</w:t>
+      </w:r>
+      <w:proofErr w:type="spellEnd"/>
+      <w:r>
+        <w:t xml:space="preserve"> = </w:t>
+      </w:r>
+      <w:proofErr w:type="spellStart"/>
+      <w:r>
+        <w:t>radius</w:t>
+      </w:r>
+      <w:proofErr w:type="spellEnd"/>
+      <w:r>
+        <w:t>;</w:t>
+      </w:r>
+    </w:p>
+    <w:p>
+      <w:pPr>
+        <w:spacing w:after="160" w:line="259" w:lineRule="auto"/>
+      </w:pPr>
+      <w:r>
+        <w:t xml:space="preserve">    }</w:t>
+      </w:r>
+    </w:p>
+    <w:p>
+      <w:pPr>
+        <w:spacing w:after="160" w:line="259" w:lineRule="auto"/>
+      </w:pPr>
+    </w:p>
+    <w:p>
+      <w:pPr>
+        <w:spacing w:after="160" w:line="259" w:lineRule="auto"/>
+      </w:pPr>
+      <w:r>
+        <w:t xml:space="preserve">    </w:t>
+      </w:r>
+      <w:proofErr w:type="spellStart"/>
+      <w:r>
+        <w:t>void</w:t>
+      </w:r>
+      <w:proofErr w:type="spellEnd"/>
+      <w:r>
+        <w:t xml:space="preserve"> </w:t>
+      </w:r>
+      <w:proofErr w:type="spellStart"/>
+      <w:r>
+        <w:t>setDiameter</w:t>
+      </w:r>
+      <w:proofErr w:type="spellEnd"/>
+      <w:r>
+        <w:t>(</w:t>
+      </w:r>
+      <w:proofErr w:type="spellStart"/>
+      <w:r>
+        <w:t>double</w:t>
+      </w:r>
+      <w:proofErr w:type="spellEnd"/>
+      <w:r>
+        <w:t xml:space="preserve"> </w:t>
+      </w:r>
+      <w:proofErr w:type="spellStart"/>
+      <w:r>
+        <w:t>diameter</w:t>
+      </w:r>
+      <w:proofErr w:type="spellEnd"/>
+      <w:r>
+        <w:t>) {</w:t>
+      </w:r>
+    </w:p>
+    <w:p>
+      <w:pPr>
+        <w:spacing w:after="160" w:line="259" w:lineRule="auto"/>
+      </w:pPr>
+      <w:r>
+        <w:t xml:space="preserve">        </w:t>
+      </w:r>
+      <w:proofErr w:type="spellStart"/>
+      <w:r>
+        <w:t>if</w:t>
+      </w:r>
+      <w:proofErr w:type="spellEnd"/>
+      <w:r>
+        <w:t xml:space="preserve"> (</w:t>
+      </w:r>
+      <w:proofErr w:type="spellStart"/>
+      <w:r>
+        <w:t>diameter</w:t>
+      </w:r>
+      <w:proofErr w:type="spellEnd"/>
+      <w:r>
+        <w:t xml:space="preserve"> &lt;= 0) {</w:t>
+      </w:r>
+    </w:p>
+    <w:p>
+      <w:pPr>
+        <w:spacing w:after="160" w:line="259" w:lineRule="auto"/>
+      </w:pPr>
+      <w:r>
+        <w:t xml:space="preserve">            </w:t>
+      </w:r>
+      <w:proofErr w:type="spellStart"/>
+      <w:r>
+        <w:t>throw</w:t>
+      </w:r>
+      <w:proofErr w:type="spellEnd"/>
+      <w:r>
+        <w:t xml:space="preserve"> </w:t>
+      </w:r>
+      <w:proofErr w:type="spellStart"/>
+      <w:r>
+        <w:t>std</w:t>
+      </w:r>
+      <w:proofErr w:type="spellEnd"/>
+      <w:r>
+        <w:t>::</w:t>
+      </w:r>
+      <w:proofErr w:type="spellStart"/>
+      <w:r>
+        <w:t>invalid_argument</w:t>
+      </w:r>
+      <w:proofErr w:type="spellEnd"/>
+      <w:r>
+        <w:t>("Діаметр повинен бути більше нуля");</w:t>
+      </w:r>
+    </w:p>
+    <w:p>
+      <w:pPr>
+        <w:spacing w:after="160" w:line="259" w:lineRule="auto"/>
+      </w:pPr>
+      <w:r>
+        <w:t xml:space="preserve">        }</w:t>
+      </w:r>
+    </w:p>
+    <w:p>
+      <w:pPr>
+        <w:spacing w:after="160" w:line="259" w:lineRule="auto"/>
+      </w:pPr>
+      <w:r>
+        <w:t xml:space="preserve">        </w:t>
+      </w:r>
+      <w:proofErr w:type="spellStart"/>
+      <w:r>
+        <w:t>this</w:t>
+      </w:r>
+      <w:proofErr w:type="spellEnd"/>
+      <w:r>
+        <w:t>-&gt;</w:t>
+      </w:r>
+      <w:proofErr w:type="spellStart"/>
+      <w:r>
+        <w:t>diameter</w:t>
+      </w:r>
+      <w:proofErr w:type="spellEnd"/>
+      <w:r>
+        <w:t xml:space="preserve"> = </w:t>
+      </w:r>
+      <w:proofErr w:type="spellStart"/>
+      <w:r>
+        <w:t>diameter</w:t>
+      </w:r>
+      <w:proofErr w:type="spellEnd"/>
+      <w:r>
+        <w:t>;</w:t>
+      </w:r>
+    </w:p>
+    <w:p>
+      <w:pPr>
+        <w:spacing w:after="160" w:line="259" w:lineRule="auto"/>
+      </w:pPr>
+      <w:r>
+        <w:t xml:space="preserve">    }</w:t>
+      </w:r>
+    </w:p>
+    <w:p>
+      <w:pPr>
+        <w:spacing w:after="160" w:line="259" w:lineRule="auto"/>
+      </w:pPr>
+    </w:p>
+    <w:p>
+      <w:pPr>
+        <w:spacing w:after="160" w:line="259" w:lineRule="auto"/>
+      </w:pPr>
+      <w:r>
+        <w:t xml:space="preserve">    // Метод для обчислення площі</w:t>
+      </w:r>
+    </w:p>
+    <w:p>
+      <w:pPr>
+        <w:spacing w:after="160" w:line="259" w:lineRule="auto"/>
+      </w:pPr>
+      <w:r>
+        <w:t xml:space="preserve">    </w:t>
+      </w:r>
+      <w:proofErr w:type="spellStart"/>
+      <w:r>
+        <w:t>double</w:t>
+      </w:r>
+      <w:proofErr w:type="spellEnd"/>
+      <w:r>
+        <w:t xml:space="preserve"> </w:t>
+      </w:r>
+      <w:proofErr w:type="spellStart"/>
+      <w:r>
+        <w:t>calculateArea</w:t>
+      </w:r>
+      <w:proofErr w:type="spellEnd"/>
+      <w:r>
+        <w:t xml:space="preserve">() </w:t>
+      </w:r>
+      <w:proofErr w:type="spellStart"/>
+      <w:r>
+        <w:t>const</w:t>
+      </w:r>
+      <w:proofErr w:type="spellEnd"/>
+      <w:r>
+        <w:t xml:space="preserve"> {</w:t>
+      </w:r>
+    </w:p>
+    <w:p>
+      <w:pPr>
+        <w:spacing w:after="160" w:line="259" w:lineRule="auto"/>
+      </w:pPr>
+      <w:r>
+        <w:t xml:space="preserve">        </w:t>
+      </w:r>
+      <w:proofErr w:type="spellStart"/>
+      <w:r>
+        <w:t>return</w:t>
+      </w:r>
+      <w:proofErr w:type="spellEnd"/>
+      <w:r>
+        <w:t xml:space="preserve"> M_PI * </w:t>
+      </w:r>
+      <w:proofErr w:type="spellStart"/>
+      <w:r>
+        <w:t>std</w:t>
+      </w:r>
+      <w:proofErr w:type="spellEnd"/>
+      <w:r>
+        <w:t>::</w:t>
+      </w:r>
+      <w:proofErr w:type="spellStart"/>
+      <w:r>
+        <w:t>pow</w:t>
+      </w:r>
+      <w:proofErr w:type="spellEnd"/>
+      <w:r>
+        <w:t>(</w:t>
+      </w:r>
+      <w:proofErr w:type="spellStart"/>
+      <w:r>
+        <w:t>radius</w:t>
+      </w:r>
+      <w:proofErr w:type="spellEnd"/>
+      <w:r>
+        <w:t>, 2);</w:t>
+      </w:r>
+    </w:p>
+    <w:p>
+      <w:pPr>
+        <w:spacing w:after="160" w:line="259" w:lineRule="auto"/>
+      </w:pPr>
+      <w:r>
+        <w:lastRenderedPageBreak/>
+        <w:t xml:space="preserve">    }</w:t>
+      </w:r>
+    </w:p>
+    <w:p>
+      <w:pPr>
+        <w:spacing w:after="160" w:line="259" w:lineRule="auto"/>
+      </w:pPr>
+      <w:r>
+        <w:t>};</w:t>
+      </w:r>
+    </w:p>
+    <w:p>
+      <w:pPr>
+        <w:spacing w:after="160" w:line="259" w:lineRule="auto"/>
+      </w:pPr>
+    </w:p>
+    <w:p>
+      <w:pPr>
+        <w:spacing w:after="160" w:line="259" w:lineRule="auto"/>
+      </w:pPr>
+      <w:r>
+        <w:t>#endif // CLASSLAB12_HONCHARENKO_H</w:t>
+      </w:r>
+    </w:p>
+    <w:p>
+      <w:pPr>
+        <w:spacing w:after="160" w:line="259" w:lineRule="auto"/>
+      </w:pPr>
+      <w:r>
+        <w:t xml:space="preserve"> </w:t>
+      </w:r>
+    </w:p>
+    <w:p>
+      <w:pPr>
+        <w:spacing w:after="160" w:line="259" w:lineRule="auto"/>
+        <w:rPr>
+          <w:b/>
+          <w:bCs/>
+          <w:sz w:val="28"/>
+          <w:szCs w:val="28"/>
+        </w:rPr>
+      </w:pPr>
+      <w:r>
+        <w:rPr>
+          <w:b/>
+          <w:bCs/>
+          <w:sz w:val="28"/>
+          <w:szCs w:val="28"/>
+        </w:rPr>
+        <w:t xml:space="preserve">-- Лістинг </w:t>
+      </w:r>
+      <w:r>
+        <w:rPr>
+          <w:b/>
+          <w:bCs/>
+          <w:sz w:val="28"/>
+          <w:szCs w:val="28"/>
+        </w:rPr>
+        <w:t>–</w:t>
+      </w:r>
+    </w:p>
+    <w:p>
+      <w:pPr>
+        <w:spacing w:after="160" w:line="259" w:lineRule="auto"/>
+        <w:rPr>
+          <w:sz w:val="28"/>
+          <w:szCs w:val="28"/>
+        </w:rPr>
+      </w:pPr>
+      <w:r>
+        <w:rPr>
+          <w:sz w:val="28"/>
+          <w:szCs w:val="28"/>
+        </w:rPr>
+        <w:t>#include &lt;</w:t>
+      </w:r>
+      <w:proofErr w:type="spellStart"/>
+      <w:r>
+        <w:rPr>
+          <w:sz w:val="28"/>
+          <w:szCs w:val="28"/>
+        </w:rPr>
+        <w:t>iostream</w:t>
+      </w:r>
+      <w:proofErr w:type="spellEnd"/>
+      <w:r>
+        <w:rPr>
+          <w:sz w:val="28"/>
+          <w:szCs w:val="28"/>
+        </w:rPr>
+        <w:t>&gt;</w:t>
+      </w:r>
+    </w:p>
+    <w:p>
+      <w:pPr>
+        <w:spacing w:after="160" w:line="259" w:lineRule="auto"/>
+        <w:rPr>
+          <w:sz w:val="28"/>
+          <w:szCs w:val="28"/>
+        </w:rPr>
+      </w:pPr>
+      <w:r>
+        <w:rPr>
+          <w:sz w:val="28"/>
+          <w:szCs w:val="28"/>
+        </w:rPr>
+        <w:t>#include &lt;</w:t>
+      </w:r>
+      <w:proofErr w:type="spellStart"/>
+      <w:r>
+        <w:rPr>
+          <w:sz w:val="28"/>
+          <w:szCs w:val="28"/>
+        </w:rPr>
+        <w:t>fstream</w:t>
+      </w:r>
+      <w:proofErr w:type="spellEnd"/>
+      <w:r>
+        <w:rPr>
+          <w:sz w:val="28"/>
+          <w:szCs w:val="28"/>
+        </w:rPr>
+        <w:t>&gt;</w:t>
+      </w:r>
+    </w:p>
+    <w:p>
+      <w:pPr>
+        <w:spacing w:after="160" w:line="259" w:lineRule="auto"/>
+        <w:rPr>
+          <w:sz w:val="28"/>
+          <w:szCs w:val="28"/>
+        </w:rPr>
+      </w:pPr>
+      <w:r>
+        <w:rPr>
+          <w:sz w:val="28"/>
+          <w:szCs w:val="28"/>
+        </w:rPr>
+        <w:t>#include &lt;</w:t>
+      </w:r>
+      <w:proofErr w:type="spellStart"/>
+      <w:r>
+        <w:rPr>
+          <w:sz w:val="28"/>
+          <w:szCs w:val="28"/>
+        </w:rPr>
+        <w:t>sstream</w:t>
+      </w:r>
+      <w:proofErr w:type="spellEnd"/>
+      <w:r>
+        <w:rPr>
+          <w:sz w:val="28"/>
+          <w:szCs w:val="28"/>
+        </w:rPr>
+        <w:t>&gt;</w:t>
+      </w:r>
+    </w:p>
+    <w:p>
+      <w:pPr>
+        <w:spacing w:after="160" w:line="259" w:lineRule="auto"/>
+        <w:rPr>
+          <w:sz w:val="28"/>
+          <w:szCs w:val="28"/>
+        </w:rPr>
+      </w:pPr>
+      <w:r>
+        <w:rPr>
+          <w:sz w:val="28"/>
+          <w:szCs w:val="28"/>
+        </w:rPr>
+        <w:t>#include &lt;</w:t>
+      </w:r>
+      <w:proofErr w:type="spellStart"/>
+      <w:r>
+        <w:rPr>
+          <w:sz w:val="28"/>
+          <w:szCs w:val="28"/>
+        </w:rPr>
+        <w:t>Windows.h</w:t>
+      </w:r>
+      <w:proofErr w:type="spellEnd"/>
+      <w:r>
+        <w:rPr>
+          <w:sz w:val="28"/>
+          <w:szCs w:val="28"/>
+        </w:rPr>
+        <w:t>&gt;</w:t>
+      </w:r>
+    </w:p>
+    <w:p>
+      <w:pPr>
+        <w:spacing w:after="160" w:line="259" w:lineRule="auto"/>
+        <w:rPr>
+          <w:sz w:val="28"/>
+          <w:szCs w:val="28"/>
+        </w:rPr>
+      </w:pPr>
+      <w:r>
+        <w:rPr>
+          <w:sz w:val="28"/>
+          <w:szCs w:val="28"/>
+        </w:rPr>
+        <w:t>#include "ClassLab12_Honcharenko.h"</w:t>
+      </w:r>
+    </w:p>
+    <w:p>
+      <w:pPr>
+        <w:spacing w:after="160" w:line="259" w:lineRule="auto"/>
+        <w:rPr>
+          <w:sz w:val="28"/>
+          <w:szCs w:val="28"/>
+        </w:rPr>
+      </w:pPr>
+    </w:p>
+    <w:p>
+      <w:pPr>
+        <w:spacing w:after="160" w:line="259" w:lineRule="auto"/>
+        <w:rPr>
+          <w:sz w:val="28"/>
+          <w:szCs w:val="28"/>
+        </w:rPr>
+      </w:pPr>
+      <w:r>
+        <w:rPr>
+          <w:sz w:val="28"/>
+          <w:szCs w:val="28"/>
+        </w:rPr>
+        <w:t>#define TEST_SUITE_FILE "..\\..\\</w:t>
+      </w:r>
+      <w:proofErr w:type="spellStart"/>
+      <w:r>
+        <w:rPr>
+          <w:sz w:val="28"/>
+          <w:szCs w:val="28"/>
+        </w:rPr>
+        <w:t>TestSuite</w:t>
+      </w:r>
+      <w:proofErr w:type="spellEnd"/>
+      <w:r>
+        <w:rPr>
+          <w:sz w:val="28"/>
+          <w:szCs w:val="28"/>
+        </w:rPr>
+        <w:t>\\TestSuite.txt"</w:t>
+      </w:r>
+    </w:p>
+    <w:p>
+      <w:pPr>
+        <w:spacing w:after="160" w:line="259" w:lineRule="auto"/>
+        <w:rPr>
+          <w:sz w:val="28"/>
+          <w:szCs w:val="28"/>
+        </w:rPr>
+      </w:pPr>
+      <w:r>
+        <w:rPr>
+          <w:sz w:val="28"/>
+          <w:szCs w:val="28"/>
+        </w:rPr>
+        <w:t>#define TEST_RESULTS_FILE "..\\..\\</w:t>
+      </w:r>
+      <w:proofErr w:type="spellStart"/>
+      <w:r>
+        <w:rPr>
+          <w:sz w:val="28"/>
+          <w:szCs w:val="28"/>
+        </w:rPr>
+        <w:t>TestSuite</w:t>
+      </w:r>
+      <w:proofErr w:type="spellEnd"/>
+      <w:r>
+        <w:rPr>
+          <w:sz w:val="28"/>
+          <w:szCs w:val="28"/>
+        </w:rPr>
+        <w:t>\\TestResults.txt"</w:t>
+      </w:r>
+    </w:p>
+    <w:p>
+      <w:pPr>
+        <w:spacing w:after="160" w:line="259" w:lineRule="auto"/>
+        <w:rPr>
+          <w:sz w:val="28"/>
+          <w:szCs w:val="28"/>
+        </w:rPr>
+      </w:pPr>
+    </w:p>
+    <w:p>
+      <w:pPr>
+        <w:spacing w:after="160" w:line="259" w:lineRule="auto"/>
+        <w:rPr>
+          <w:sz w:val="28"/>
+          <w:szCs w:val="28"/>
+        </w:rPr>
+      </w:pPr>
+      <w:proofErr w:type="spellStart"/>
+      <w:r>
+        <w:rPr>
+          <w:sz w:val="28"/>
+          <w:szCs w:val="28"/>
+        </w:rPr>
+        <w:t>using</w:t>
+      </w:r>
+      <w:proofErr w:type="spellEnd"/>
+      <w:r>
+        <w:rPr>
+          <w:sz w:val="28"/>
+          <w:szCs w:val="28"/>
+        </w:rPr>
+        <w:t xml:space="preserve"> </w:t>
+      </w:r>
+      <w:proofErr w:type="spellStart"/>
+      <w:r>
+        <w:rPr>
+          <w:sz w:val="28"/>
+          <w:szCs w:val="28"/>
+        </w:rPr>
+        <w:t>namespace</w:t>
+      </w:r>
+      <w:proofErr w:type="spellEnd"/>
+      <w:r>
+        <w:rPr>
+          <w:sz w:val="28"/>
+          <w:szCs w:val="28"/>
+        </w:rPr>
+        <w:t xml:space="preserve"> </w:t>
+      </w:r>
+      <w:proofErr w:type="spellStart"/>
+      <w:r>
+        <w:rPr>
+          <w:sz w:val="28"/>
+          <w:szCs w:val="28"/>
+        </w:rPr>
+        <w:t>std</w:t>
+      </w:r>
+      <w:proofErr w:type="spellEnd"/>
+      <w:r>
+        <w:rPr>
+          <w:sz w:val="28"/>
+          <w:szCs w:val="28"/>
+        </w:rPr>
+        <w:t>;</w:t>
+      </w:r>
+    </w:p>
+    <w:p>
+      <w:pPr>
+        <w:spacing w:after="160" w:line="259" w:lineRule="auto"/>
+        <w:rPr>
+          <w:sz w:val="28"/>
+          <w:szCs w:val="28"/>
+        </w:rPr>
+      </w:pPr>
+    </w:p>
+    <w:p>
+      <w:pPr>
+        <w:spacing w:after="160" w:line="259" w:lineRule="auto"/>
+        <w:rPr>
+          <w:sz w:val="28"/>
+          <w:szCs w:val="28"/>
+        </w:rPr>
+      </w:pPr>
+      <w:proofErr w:type="spellStart"/>
+      <w:r>
+        <w:rPr>
+          <w:sz w:val="28"/>
+          <w:szCs w:val="28"/>
+        </w:rPr>
+        <w:t>int</w:t>
+      </w:r>
+      <w:proofErr w:type="spellEnd"/>
+      <w:r>
+        <w:rPr>
+          <w:sz w:val="28"/>
+          <w:szCs w:val="28"/>
+        </w:rPr>
+        <w:t xml:space="preserve"> </w:t>
+      </w:r>
+      <w:proofErr w:type="spellStart"/>
+      <w:r>
+        <w:rPr>
+          <w:sz w:val="28"/>
+          <w:szCs w:val="28"/>
+        </w:rPr>
+        <w:t>main</w:t>
+      </w:r>
+      <w:proofErr w:type="spellEnd"/>
+      <w:r>
+        <w:rPr>
+          <w:sz w:val="28"/>
+          <w:szCs w:val="28"/>
+        </w:rPr>
+        <w:t>()</w:t>
+      </w:r>
+    </w:p>
+    <w:p>
+      <w:pPr>
+        <w:spacing w:after="160" w:line="259" w:lineRule="auto"/>
+        <w:rPr>
+          <w:sz w:val="28"/>
+          <w:szCs w:val="28"/>
+        </w:rPr>
+      </w:pPr>
+      <w:r>
+        <w:rPr>
+          <w:sz w:val="28"/>
+          <w:szCs w:val="28"/>
+        </w:rPr>
+        <w:t>{</w:t>
+      </w:r>
+    </w:p>
+    <w:p>
+      <w:pPr>
+        <w:spacing w:after="160" w:line="259" w:lineRule="auto"/>
+        <w:rPr>
+          <w:sz w:val="28"/>
+          <w:szCs w:val="28"/>
+        </w:rPr>
+      </w:pPr>
+      <w:r>
+        <w:rPr>
+          <w:sz w:val="28"/>
+          <w:szCs w:val="28"/>
+        </w:rPr>
+        <w:t xml:space="preserve">    </w:t>
+      </w:r>
+      <w:proofErr w:type="spellStart"/>
+      <w:r>
+        <w:rPr>
+          <w:sz w:val="28"/>
+          <w:szCs w:val="28"/>
+        </w:rPr>
+        <w:t>system</w:t>
+      </w:r>
+      <w:proofErr w:type="spellEnd"/>
+      <w:r>
+        <w:rPr>
+          <w:sz w:val="28"/>
+          <w:szCs w:val="28"/>
+        </w:rPr>
+        <w:t>("</w:t>
+      </w:r>
+      <w:proofErr w:type="spellStart"/>
+      <w:r>
+        <w:rPr>
+          <w:sz w:val="28"/>
+          <w:szCs w:val="28"/>
+        </w:rPr>
+        <w:t>chcp</w:t>
+      </w:r>
+      <w:proofErr w:type="spellEnd"/>
+      <w:r>
+        <w:rPr>
+          <w:sz w:val="28"/>
+          <w:szCs w:val="28"/>
+        </w:rPr>
+        <w:t xml:space="preserve"> 1251 &amp; </w:t>
+      </w:r>
+      <w:proofErr w:type="spellStart"/>
+      <w:r>
+        <w:rPr>
+          <w:sz w:val="28"/>
+          <w:szCs w:val="28"/>
+        </w:rPr>
+        <w:t>cls</w:t>
+      </w:r>
+      <w:proofErr w:type="spellEnd"/>
+      <w:r>
+        <w:rPr>
+          <w:sz w:val="28"/>
+          <w:szCs w:val="28"/>
+        </w:rPr>
+        <w:t>");</w:t>
+      </w:r>
+    </w:p>
+    <w:p>
+      <w:pPr>
+        <w:spacing w:after="160" w:line="259" w:lineRule="auto"/>
+        <w:rPr>
+          <w:sz w:val="28"/>
+          <w:szCs w:val="28"/>
+        </w:rPr>
+      </w:pPr>
+    </w:p>
+    <w:p>
+      <w:pPr>
+        <w:spacing w:after="160" w:line="259" w:lineRule="auto"/>
+        <w:rPr>
+          <w:sz w:val="28"/>
+          <w:szCs w:val="28"/>
+        </w:rPr>
+      </w:pPr>
+      <w:r>
+        <w:rPr>
+          <w:sz w:val="28"/>
+          <w:szCs w:val="28"/>
+        </w:rPr>
+        <w:t xml:space="preserve">    </w:t>
+      </w:r>
+      <w:proofErr w:type="spellStart"/>
+      <w:r>
+        <w:rPr>
+          <w:sz w:val="28"/>
+          <w:szCs w:val="28"/>
+        </w:rPr>
+        <w:t>string</w:t>
+      </w:r>
+      <w:proofErr w:type="spellEnd"/>
+      <w:r>
+        <w:rPr>
+          <w:sz w:val="28"/>
+          <w:szCs w:val="28"/>
+        </w:rPr>
+        <w:t xml:space="preserve"> </w:t>
+      </w:r>
+      <w:proofErr w:type="spellStart"/>
+      <w:r>
+        <w:rPr>
+          <w:sz w:val="28"/>
+          <w:szCs w:val="28"/>
+        </w:rPr>
+        <w:t>currentFilePath</w:t>
+      </w:r>
+      <w:proofErr w:type="spellEnd"/>
+      <w:r>
+        <w:rPr>
+          <w:sz w:val="28"/>
+          <w:szCs w:val="28"/>
+        </w:rPr>
+        <w:t xml:space="preserve"> = __FILE__;</w:t>
+      </w:r>
+    </w:p>
+    <w:p>
+      <w:pPr>
+        <w:spacing w:after="160" w:line="259" w:lineRule="auto"/>
+        <w:rPr>
+          <w:sz w:val="28"/>
+          <w:szCs w:val="28"/>
+        </w:rPr>
+      </w:pPr>
+      <w:r>
+        <w:rPr>
+          <w:sz w:val="28"/>
+          <w:szCs w:val="28"/>
+        </w:rPr>
+        <w:t xml:space="preserve">    </w:t>
+      </w:r>
+      <w:proofErr w:type="spellStart"/>
+      <w:r>
+        <w:rPr>
+          <w:sz w:val="28"/>
+          <w:szCs w:val="28"/>
+        </w:rPr>
+        <w:t>int</w:t>
+      </w:r>
+      <w:proofErr w:type="spellEnd"/>
+      <w:r>
+        <w:rPr>
+          <w:sz w:val="28"/>
+          <w:szCs w:val="28"/>
+        </w:rPr>
+        <w:t xml:space="preserve"> </w:t>
+      </w:r>
+      <w:proofErr w:type="spellStart"/>
+      <w:r>
+        <w:rPr>
+          <w:sz w:val="28"/>
+          <w:szCs w:val="28"/>
+        </w:rPr>
+        <w:t>checkResult</w:t>
+      </w:r>
+      <w:proofErr w:type="spellEnd"/>
+      <w:r>
+        <w:rPr>
+          <w:sz w:val="28"/>
+          <w:szCs w:val="28"/>
+        </w:rPr>
+        <w:t xml:space="preserve"> = </w:t>
+      </w:r>
+      <w:proofErr w:type="spellStart"/>
+      <w:r>
+        <w:rPr>
+          <w:sz w:val="28"/>
+          <w:szCs w:val="28"/>
+        </w:rPr>
+        <w:t>currentFilePath.find</w:t>
+      </w:r>
+      <w:proofErr w:type="spellEnd"/>
+      <w:r>
+        <w:rPr>
+          <w:sz w:val="28"/>
+          <w:szCs w:val="28"/>
+        </w:rPr>
+        <w:t>("\\lab12\\prj\\");</w:t>
+      </w:r>
+    </w:p>
+    <w:p>
+      <w:pPr>
+        <w:spacing w:after="160" w:line="259" w:lineRule="auto"/>
+        <w:rPr>
+          <w:sz w:val="28"/>
+          <w:szCs w:val="28"/>
+        </w:rPr>
+      </w:pPr>
+      <w:r>
+        <w:rPr>
+          <w:sz w:val="28"/>
+          <w:szCs w:val="28"/>
+        </w:rPr>
+        <w:t xml:space="preserve">    </w:t>
+      </w:r>
+      <w:proofErr w:type="spellStart"/>
+      <w:r>
+        <w:rPr>
+          <w:sz w:val="28"/>
+          <w:szCs w:val="28"/>
+        </w:rPr>
+        <w:t>if</w:t>
+      </w:r>
+      <w:proofErr w:type="spellEnd"/>
+      <w:r>
+        <w:rPr>
+          <w:sz w:val="28"/>
+          <w:szCs w:val="28"/>
+        </w:rPr>
+        <w:t xml:space="preserve"> (</w:t>
+      </w:r>
+      <w:proofErr w:type="spellStart"/>
+      <w:r>
+        <w:rPr>
+          <w:sz w:val="28"/>
+          <w:szCs w:val="28"/>
+        </w:rPr>
+        <w:t>checkResult</w:t>
+      </w:r>
+      <w:proofErr w:type="spellEnd"/>
+      <w:r>
+        <w:rPr>
+          <w:sz w:val="28"/>
+          <w:szCs w:val="28"/>
+        </w:rPr>
+        <w:t xml:space="preserve"> == -1) {</w:t>
+      </w:r>
+    </w:p>
+    <w:p>
+      <w:pPr>
+        <w:spacing w:after="160" w:line="259" w:lineRule="auto"/>
+        <w:rPr>
+          <w:sz w:val="28"/>
+          <w:szCs w:val="28"/>
+        </w:rPr>
+      </w:pPr>
+      <w:r>
+        <w:rPr>
+          <w:sz w:val="28"/>
+          <w:szCs w:val="28"/>
+        </w:rPr>
+        <w:t xml:space="preserve">        </w:t>
+      </w:r>
+      <w:proofErr w:type="spellStart"/>
+      <w:r>
+        <w:rPr>
+          <w:sz w:val="28"/>
+          <w:szCs w:val="28"/>
+        </w:rPr>
+        <w:t>for</w:t>
+      </w:r>
+      <w:proofErr w:type="spellEnd"/>
+      <w:r>
+        <w:rPr>
+          <w:sz w:val="28"/>
+          <w:szCs w:val="28"/>
+        </w:rPr>
+        <w:t xml:space="preserve"> (</w:t>
+      </w:r>
+      <w:proofErr w:type="spellStart"/>
+      <w:r>
+        <w:rPr>
+          <w:sz w:val="28"/>
+          <w:szCs w:val="28"/>
+        </w:rPr>
+        <w:t>int</w:t>
+      </w:r>
+      <w:proofErr w:type="spellEnd"/>
+      <w:r>
+        <w:rPr>
+          <w:sz w:val="28"/>
+          <w:szCs w:val="28"/>
+        </w:rPr>
+        <w:t xml:space="preserve"> i = 0; i &lt; 100; ++i) {</w:t>
+      </w:r>
+    </w:p>
+    <w:p>
+      <w:pPr>
+        <w:spacing w:after="160" w:line="259" w:lineRule="auto"/>
+        <w:rPr>
+          <w:sz w:val="28"/>
+          <w:szCs w:val="28"/>
+        </w:rPr>
+      </w:pPr>
+      <w:r>
+        <w:rPr>
+          <w:sz w:val="28"/>
+          <w:szCs w:val="28"/>
+        </w:rPr>
+        <w:t xml:space="preserve">            </w:t>
+      </w:r>
+      <w:proofErr w:type="spellStart"/>
+      <w:r>
+        <w:rPr>
+          <w:sz w:val="28"/>
+          <w:szCs w:val="28"/>
+        </w:rPr>
+        <w:t>Beep</w:t>
+      </w:r>
+      <w:proofErr w:type="spellEnd"/>
+      <w:r>
+        <w:rPr>
+          <w:sz w:val="28"/>
+          <w:szCs w:val="28"/>
+        </w:rPr>
+        <w:t>(500, 100);</w:t>
+      </w:r>
+    </w:p>
+    <w:p>
+      <w:pPr>
+        <w:spacing w:after="160" w:line="259" w:lineRule="auto"/>
+        <w:rPr>
+          <w:sz w:val="28"/>
+          <w:szCs w:val="28"/>
+        </w:rPr>
+      </w:pPr>
+      <w:r>
+        <w:rPr>
+          <w:sz w:val="28"/>
+          <w:szCs w:val="28"/>
+        </w:rPr>
+        <w:t xml:space="preserve">        }</w:t>
+      </w:r>
+    </w:p>
+    <w:p>
+      <w:pPr>
+        <w:spacing w:after="160" w:line="259" w:lineRule="auto"/>
+        <w:rPr>
+          <w:sz w:val="28"/>
+          <w:szCs w:val="28"/>
+        </w:rPr>
+      </w:pPr>
+    </w:p>
+    <w:p>
+      <w:pPr>
+        <w:spacing w:after="160" w:line="259" w:lineRule="auto"/>
+        <w:rPr>
+          <w:sz w:val="28"/>
+          <w:szCs w:val="28"/>
+        </w:rPr>
+      </w:pPr>
+      <w:r>
+        <w:rPr>
+          <w:sz w:val="28"/>
+          <w:szCs w:val="28"/>
+        </w:rPr>
+        <w:t xml:space="preserve">        </w:t>
+      </w:r>
+      <w:proofErr w:type="spellStart"/>
+      <w:r>
+        <w:rPr>
+          <w:sz w:val="28"/>
+          <w:szCs w:val="28"/>
+        </w:rPr>
+        <w:t>ofstream</w:t>
+      </w:r>
+      <w:proofErr w:type="spellEnd"/>
+      <w:r>
+        <w:rPr>
+          <w:sz w:val="28"/>
+          <w:szCs w:val="28"/>
+        </w:rPr>
+        <w:t xml:space="preserve"> </w:t>
+      </w:r>
+      <w:proofErr w:type="spellStart"/>
+      <w:r>
+        <w:rPr>
+          <w:sz w:val="28"/>
+          <w:szCs w:val="28"/>
+        </w:rPr>
+        <w:t>resultFile</w:t>
+      </w:r>
+      <w:proofErr w:type="spellEnd"/>
+      <w:r>
+        <w:rPr>
+          <w:sz w:val="28"/>
+          <w:szCs w:val="28"/>
+        </w:rPr>
+        <w:t>(TEST_RESULTS_FILE);</w:t>
+      </w:r>
+    </w:p>
+    <w:p>
+      <w:pPr>
+        <w:spacing w:after="160" w:line="259" w:lineRule="auto"/>
+        <w:rPr>
+          <w:sz w:val="28"/>
+          <w:szCs w:val="28"/>
+        </w:rPr>
+      </w:pPr>
+      <w:r>
+        <w:rPr>
+          <w:sz w:val="28"/>
+          <w:szCs w:val="28"/>
+        </w:rPr>
+        <w:lastRenderedPageBreak/>
+        <w:t xml:space="preserve">        </w:t>
+      </w:r>
+      <w:proofErr w:type="spellStart"/>
+      <w:r>
+        <w:rPr>
+          <w:sz w:val="28"/>
+          <w:szCs w:val="28"/>
+        </w:rPr>
+        <w:t>if</w:t>
+      </w:r>
+      <w:proofErr w:type="spellEnd"/>
+      <w:r>
+        <w:rPr>
+          <w:sz w:val="28"/>
+          <w:szCs w:val="28"/>
+        </w:rPr>
+        <w:t xml:space="preserve"> (</w:t>
+      </w:r>
+      <w:proofErr w:type="spellStart"/>
+      <w:r>
+        <w:rPr>
+          <w:sz w:val="28"/>
+          <w:szCs w:val="28"/>
+        </w:rPr>
+        <w:t>resultFile.is_open</w:t>
+      </w:r>
+      <w:proofErr w:type="spellEnd"/>
+      <w:r>
+        <w:rPr>
+          <w:sz w:val="28"/>
+          <w:szCs w:val="28"/>
+        </w:rPr>
+        <w:t>()) {</w:t>
+      </w:r>
+    </w:p>
+    <w:p>
+      <w:pPr>
+        <w:spacing w:after="160" w:line="259" w:lineRule="auto"/>
+        <w:rPr>
+          <w:sz w:val="28"/>
+          <w:szCs w:val="28"/>
+        </w:rPr>
+      </w:pPr>
+      <w:r>
+        <w:rPr>
+          <w:sz w:val="28"/>
+          <w:szCs w:val="28"/>
+        </w:rPr>
+        <w:t xml:space="preserve">            </w:t>
+      </w:r>
+      <w:proofErr w:type="spellStart"/>
+      <w:r>
+        <w:rPr>
+          <w:sz w:val="28"/>
+          <w:szCs w:val="28"/>
+        </w:rPr>
+        <w:t>resultFile</w:t>
+      </w:r>
+      <w:proofErr w:type="spellEnd"/>
+      <w:r>
+        <w:rPr>
+          <w:sz w:val="28"/>
+          <w:szCs w:val="28"/>
+        </w:rPr>
+        <w:t xml:space="preserve"> &lt;&lt; "Помилка: програма запущена не від кореневої теки проекту!";</w:t>
+      </w:r>
+    </w:p>
+    <w:p>
+      <w:pPr>
+        <w:spacing w:after="160" w:line="259" w:lineRule="auto"/>
+        <w:rPr>
+          <w:sz w:val="28"/>
+          <w:szCs w:val="28"/>
+        </w:rPr>
+      </w:pPr>
+      <w:r>
+        <w:rPr>
+          <w:sz w:val="28"/>
+          <w:szCs w:val="28"/>
+        </w:rPr>
+        <w:t xml:space="preserve">            </w:t>
+      </w:r>
+      <w:proofErr w:type="spellStart"/>
+      <w:r>
+        <w:rPr>
+          <w:sz w:val="28"/>
+          <w:szCs w:val="28"/>
+        </w:rPr>
+        <w:t>resultFile.close</w:t>
+      </w:r>
+      <w:proofErr w:type="spellEnd"/>
+      <w:r>
+        <w:rPr>
+          <w:sz w:val="28"/>
+          <w:szCs w:val="28"/>
+        </w:rPr>
+        <w:t>();</w:t>
+      </w:r>
+    </w:p>
+    <w:p>
+      <w:pPr>
+        <w:spacing w:after="160" w:line="259" w:lineRule="auto"/>
+        <w:rPr>
+          <w:sz w:val="28"/>
+          <w:szCs w:val="28"/>
+        </w:rPr>
+      </w:pPr>
+      <w:r>
+        <w:rPr>
+          <w:sz w:val="28"/>
+          <w:szCs w:val="28"/>
+        </w:rPr>
+        <w:t xml:space="preserve">        } </w:t>
+      </w:r>
+      <w:proofErr w:type="spellStart"/>
+      <w:r>
+        <w:rPr>
+          <w:sz w:val="28"/>
+          <w:szCs w:val="28"/>
+        </w:rPr>
+        <w:t>else</w:t>
+      </w:r>
+      <w:proofErr w:type="spellEnd"/>
+      <w:r>
+        <w:rPr>
+          <w:sz w:val="28"/>
+          <w:szCs w:val="28"/>
+        </w:rPr>
+        <w:t xml:space="preserve"> {</w:t>
+      </w:r>
+    </w:p>
+    <w:p>
+      <w:pPr>
+        <w:spacing w:after="160" w:line="259" w:lineRule="auto"/>
+        <w:rPr>
+          <w:sz w:val="28"/>
+          <w:szCs w:val="28"/>
+        </w:rPr>
+      </w:pPr>
+      <w:r>
+        <w:rPr>
+          <w:sz w:val="28"/>
+          <w:szCs w:val="28"/>
+        </w:rPr>
+        <w:t xml:space="preserve">            </w:t>
+      </w:r>
+      <w:proofErr w:type="spellStart"/>
+      <w:r>
+        <w:rPr>
+          <w:sz w:val="28"/>
+          <w:szCs w:val="28"/>
+        </w:rPr>
+        <w:t>cerr</w:t>
+      </w:r>
+      <w:proofErr w:type="spellEnd"/>
+      <w:r>
+        <w:rPr>
+          <w:sz w:val="28"/>
+          <w:szCs w:val="28"/>
+        </w:rPr>
+        <w:t xml:space="preserve"> &lt;&lt; "Помилка: не вдається відкрити файл для запису результатів.";</w:t>
+      </w:r>
+    </w:p>
+    <w:p>
+      <w:pPr>
+        <w:spacing w:after="160" w:line="259" w:lineRule="auto"/>
+        <w:rPr>
+          <w:sz w:val="28"/>
+          <w:szCs w:val="28"/>
+        </w:rPr>
+      </w:pPr>
+      <w:r>
+        <w:rPr>
+          <w:sz w:val="28"/>
+          <w:szCs w:val="28"/>
+        </w:rPr>
+        <w:t xml:space="preserve">            </w:t>
+      </w:r>
+      <w:proofErr w:type="spellStart"/>
+      <w:r>
+        <w:rPr>
+          <w:sz w:val="28"/>
+          <w:szCs w:val="28"/>
+        </w:rPr>
+        <w:t>return</w:t>
+      </w:r>
+      <w:proofErr w:type="spellEnd"/>
+      <w:r>
+        <w:rPr>
+          <w:sz w:val="28"/>
+          <w:szCs w:val="28"/>
+        </w:rPr>
+        <w:t xml:space="preserve"> 1;</w:t>
+      </w:r>
+    </w:p>
+    <w:p>
+      <w:pPr>
+        <w:spacing w:after="160" w:line="259" w:lineRule="auto"/>
+        <w:rPr>
+          <w:sz w:val="28"/>
+          <w:szCs w:val="28"/>
+        </w:rPr>
+      </w:pPr>
+      <w:r>
+        <w:rPr>
+          <w:sz w:val="28"/>
+          <w:szCs w:val="28"/>
+        </w:rPr>
+        <w:t xml:space="preserve">        }</w:t>
+      </w:r>
+    </w:p>
+    <w:p>
+      <w:pPr>
+        <w:spacing w:after="160" w:line="259" w:lineRule="auto"/>
+        <w:rPr>
+          <w:sz w:val="28"/>
+          <w:szCs w:val="28"/>
+        </w:rPr>
+      </w:pPr>
+      <w:r>
+        <w:rPr>
+          <w:sz w:val="28"/>
+          <w:szCs w:val="28"/>
+        </w:rPr>
+        <w:t xml:space="preserve">    } </w:t>
+      </w:r>
+      <w:proofErr w:type="spellStart"/>
+      <w:r>
+        <w:rPr>
+          <w:sz w:val="28"/>
+          <w:szCs w:val="28"/>
+        </w:rPr>
+        <w:t>else</w:t>
+      </w:r>
+      <w:proofErr w:type="spellEnd"/>
+      <w:r>
+        <w:rPr>
+          <w:sz w:val="28"/>
+          <w:szCs w:val="28"/>
+        </w:rPr>
+        <w:t xml:space="preserve"> {</w:t>
+      </w:r>
+    </w:p>
+    <w:p>
+      <w:pPr>
+        <w:spacing w:after="160" w:line="259" w:lineRule="auto"/>
+        <w:rPr>
+          <w:sz w:val="28"/>
+          <w:szCs w:val="28"/>
+        </w:rPr>
+      </w:pPr>
+      <w:r>
+        <w:rPr>
+          <w:sz w:val="28"/>
+          <w:szCs w:val="28"/>
+        </w:rPr>
+        <w:t xml:space="preserve">        </w:t>
+      </w:r>
+      <w:proofErr w:type="spellStart"/>
+      <w:r>
+        <w:rPr>
+          <w:sz w:val="28"/>
+          <w:szCs w:val="28"/>
+        </w:rPr>
+        <w:t>ifstream</w:t>
+      </w:r>
+      <w:proofErr w:type="spellEnd"/>
+      <w:r>
+        <w:rPr>
+          <w:sz w:val="28"/>
+          <w:szCs w:val="28"/>
+        </w:rPr>
+        <w:t xml:space="preserve"> </w:t>
+      </w:r>
+      <w:proofErr w:type="spellStart"/>
+      <w:r>
+        <w:rPr>
+          <w:sz w:val="28"/>
+          <w:szCs w:val="28"/>
+        </w:rPr>
+        <w:t>inputFile</w:t>
+      </w:r>
+      <w:proofErr w:type="spellEnd"/>
+      <w:r>
+        <w:rPr>
+          <w:sz w:val="28"/>
+          <w:szCs w:val="28"/>
+        </w:rPr>
+        <w:t>(TEST_SUITE_FILE);</w:t>
+      </w:r>
+    </w:p>
+    <w:p>
+      <w:pPr>
+        <w:spacing w:after="160" w:line="259" w:lineRule="auto"/>
+        <w:rPr>
+          <w:sz w:val="28"/>
+          <w:szCs w:val="28"/>
+        </w:rPr>
+      </w:pPr>
+      <w:r>
+        <w:rPr>
+          <w:sz w:val="28"/>
+          <w:szCs w:val="28"/>
+        </w:rPr>
+        <w:t xml:space="preserve">        </w:t>
+      </w:r>
+      <w:proofErr w:type="spellStart"/>
+      <w:r>
+        <w:rPr>
+          <w:sz w:val="28"/>
+          <w:szCs w:val="28"/>
+        </w:rPr>
+        <w:t>ofstream</w:t>
+      </w:r>
+      <w:proofErr w:type="spellEnd"/>
+      <w:r>
+        <w:rPr>
+          <w:sz w:val="28"/>
+          <w:szCs w:val="28"/>
+        </w:rPr>
+        <w:t xml:space="preserve"> </w:t>
+      </w:r>
+      <w:proofErr w:type="spellStart"/>
+      <w:r>
+        <w:rPr>
+          <w:sz w:val="28"/>
+          <w:szCs w:val="28"/>
+        </w:rPr>
+        <w:t>outputFile</w:t>
+      </w:r>
+      <w:proofErr w:type="spellEnd"/>
+      <w:r>
+        <w:rPr>
+          <w:sz w:val="28"/>
+          <w:szCs w:val="28"/>
+        </w:rPr>
+        <w:t>(TEST_RESULTS_FILE);</w:t>
+      </w:r>
+    </w:p>
+    <w:p>
+      <w:pPr>
+        <w:spacing w:after="160" w:line="259" w:lineRule="auto"/>
+        <w:rPr>
+          <w:sz w:val="28"/>
+          <w:szCs w:val="28"/>
+        </w:rPr>
+      </w:pPr>
+      <w:r>
+        <w:rPr>
+          <w:sz w:val="28"/>
+          <w:szCs w:val="28"/>
+        </w:rPr>
+        <w:t xml:space="preserve">        </w:t>
+      </w:r>
+      <w:proofErr w:type="spellStart"/>
+      <w:r>
+        <w:rPr>
+          <w:sz w:val="28"/>
+          <w:szCs w:val="28"/>
+        </w:rPr>
+        <w:t>string</w:t>
+      </w:r>
+      <w:proofErr w:type="spellEnd"/>
+      <w:r>
+        <w:rPr>
+          <w:sz w:val="28"/>
+          <w:szCs w:val="28"/>
+        </w:rPr>
+        <w:t xml:space="preserve"> </w:t>
+      </w:r>
+      <w:proofErr w:type="spellStart"/>
+      <w:r>
+        <w:rPr>
+          <w:sz w:val="28"/>
+          <w:szCs w:val="28"/>
+        </w:rPr>
+        <w:t>line</w:t>
+      </w:r>
+      <w:proofErr w:type="spellEnd"/>
+      <w:r>
+        <w:rPr>
+          <w:sz w:val="28"/>
+          <w:szCs w:val="28"/>
+        </w:rPr>
+        <w:t>;</w:t>
+      </w:r>
+    </w:p>
+    <w:p>
+      <w:pPr>
+        <w:spacing w:after="160" w:line="259" w:lineRule="auto"/>
+        <w:rPr>
+          <w:sz w:val="28"/>
+          <w:szCs w:val="28"/>
+        </w:rPr>
+      </w:pPr>
+      <w:r>
+        <w:rPr>
+          <w:sz w:val="28"/>
+          <w:szCs w:val="28"/>
+        </w:rPr>
+        <w:t xml:space="preserve">        </w:t>
+      </w:r>
+      <w:proofErr w:type="spellStart"/>
+      <w:r>
+        <w:rPr>
+          <w:sz w:val="28"/>
+          <w:szCs w:val="28"/>
+        </w:rPr>
+        <w:t>int</w:t>
+      </w:r>
+      <w:proofErr w:type="spellEnd"/>
+      <w:r>
+        <w:rPr>
+          <w:sz w:val="28"/>
+          <w:szCs w:val="28"/>
+        </w:rPr>
+        <w:t xml:space="preserve"> </w:t>
+      </w:r>
+      <w:proofErr w:type="spellStart"/>
+      <w:r>
+        <w:rPr>
+          <w:sz w:val="28"/>
+          <w:szCs w:val="28"/>
+        </w:rPr>
+        <w:t>testCase</w:t>
+      </w:r>
+      <w:proofErr w:type="spellEnd"/>
+      <w:r>
+        <w:rPr>
+          <w:sz w:val="28"/>
+          <w:szCs w:val="28"/>
+        </w:rPr>
+        <w:t xml:space="preserve"> = 0;</w:t>
+      </w:r>
+    </w:p>
+    <w:p>
+      <w:pPr>
+        <w:spacing w:after="160" w:line="259" w:lineRule="auto"/>
+        <w:rPr>
+          <w:sz w:val="28"/>
+          <w:szCs w:val="28"/>
+        </w:rPr>
+      </w:pPr>
+    </w:p>
+    <w:p>
+      <w:pPr>
+        <w:spacing w:after="160" w:line="259" w:lineRule="auto"/>
+        <w:rPr>
+          <w:sz w:val="28"/>
+          <w:szCs w:val="28"/>
+        </w:rPr>
+      </w:pPr>
+      <w:r>
+        <w:rPr>
+          <w:sz w:val="28"/>
+          <w:szCs w:val="28"/>
+        </w:rPr>
+        <w:t xml:space="preserve">        </w:t>
+      </w:r>
+      <w:proofErr w:type="spellStart"/>
+      <w:r>
+        <w:rPr>
+          <w:sz w:val="28"/>
+          <w:szCs w:val="28"/>
+        </w:rPr>
+        <w:t>while</w:t>
+      </w:r>
+      <w:proofErr w:type="spellEnd"/>
+      <w:r>
+        <w:rPr>
+          <w:sz w:val="28"/>
+          <w:szCs w:val="28"/>
+        </w:rPr>
+        <w:t xml:space="preserve"> (</w:t>
+      </w:r>
+      <w:proofErr w:type="spellStart"/>
+      <w:r>
+        <w:rPr>
+          <w:sz w:val="28"/>
+          <w:szCs w:val="28"/>
+        </w:rPr>
+        <w:t>getline</w:t>
+      </w:r>
+      <w:proofErr w:type="spellEnd"/>
+      <w:r>
+        <w:rPr>
+          <w:sz w:val="28"/>
+          <w:szCs w:val="28"/>
+        </w:rPr>
+        <w:t>(</w:t>
+      </w:r>
+      <w:proofErr w:type="spellStart"/>
+      <w:r>
+        <w:rPr>
+          <w:sz w:val="28"/>
+          <w:szCs w:val="28"/>
+        </w:rPr>
+        <w:t>inputFile</w:t>
+      </w:r>
+      <w:proofErr w:type="spellEnd"/>
+      <w:r>
+        <w:rPr>
+          <w:sz w:val="28"/>
+          <w:szCs w:val="28"/>
+        </w:rPr>
+        <w:t xml:space="preserve">, </w:t>
+      </w:r>
+      <w:proofErr w:type="spellStart"/>
+      <w:r>
+        <w:rPr>
+          <w:sz w:val="28"/>
+          <w:szCs w:val="28"/>
+        </w:rPr>
+        <w:t>line</w:t>
+      </w:r>
+      <w:proofErr w:type="spellEnd"/>
+      <w:r>
+        <w:rPr>
+          <w:sz w:val="28"/>
+          <w:szCs w:val="28"/>
+        </w:rPr>
+        <w:t>)) {</w:t>
+      </w:r>
+    </w:p>
+    <w:p>
+      <w:pPr>
+        <w:spacing w:after="160" w:line="259" w:lineRule="auto"/>
+        <w:rPr>
+          <w:sz w:val="28"/>
+          <w:szCs w:val="28"/>
+        </w:rPr>
+      </w:pPr>
+      <w:r>
+        <w:rPr>
+          <w:sz w:val="28"/>
+          <w:szCs w:val="28"/>
+        </w:rPr>
+        <w:t xml:space="preserve">            </w:t>
+      </w:r>
+      <w:proofErr w:type="spellStart"/>
+      <w:r>
+        <w:rPr>
+          <w:sz w:val="28"/>
+          <w:szCs w:val="28"/>
+        </w:rPr>
+        <w:t>stringstream</w:t>
+      </w:r>
+      <w:proofErr w:type="spellEnd"/>
+      <w:r>
+        <w:rPr>
+          <w:sz w:val="28"/>
+          <w:szCs w:val="28"/>
+        </w:rPr>
+        <w:t xml:space="preserve"> </w:t>
+      </w:r>
+      <w:proofErr w:type="spellStart"/>
+      <w:r>
+        <w:rPr>
+          <w:sz w:val="28"/>
+          <w:szCs w:val="28"/>
+        </w:rPr>
+        <w:t>ss</w:t>
+      </w:r>
+      <w:proofErr w:type="spellEnd"/>
+      <w:r>
+        <w:rPr>
+          <w:sz w:val="28"/>
+          <w:szCs w:val="28"/>
+        </w:rPr>
+        <w:t>(</w:t>
+      </w:r>
+      <w:proofErr w:type="spellStart"/>
+      <w:r>
+        <w:rPr>
+          <w:sz w:val="28"/>
+          <w:szCs w:val="28"/>
+        </w:rPr>
+        <w:t>line</w:t>
+      </w:r>
+      <w:proofErr w:type="spellEnd"/>
+      <w:r>
+        <w:rPr>
+          <w:sz w:val="28"/>
+          <w:szCs w:val="28"/>
+        </w:rPr>
+        <w:t>);</w:t>
+      </w:r>
+    </w:p>
+    <w:p>
+      <w:pPr>
+        <w:spacing w:after="160" w:line="259" w:lineRule="auto"/>
+        <w:rPr>
+          <w:sz w:val="28"/>
+          <w:szCs w:val="28"/>
+        </w:rPr>
+      </w:pPr>
+      <w:r>
+        <w:rPr>
+          <w:sz w:val="28"/>
+          <w:szCs w:val="28"/>
+        </w:rPr>
+        <w:t xml:space="preserve">            </w:t>
+      </w:r>
+      <w:proofErr w:type="spellStart"/>
+      <w:r>
+        <w:rPr>
+          <w:sz w:val="28"/>
+          <w:szCs w:val="28"/>
+        </w:rPr>
+        <w:t>double</w:t>
+      </w:r>
+      <w:proofErr w:type="spellEnd"/>
+      <w:r>
+        <w:rPr>
+          <w:sz w:val="28"/>
+          <w:szCs w:val="28"/>
+        </w:rPr>
+        <w:t xml:space="preserve"> </w:t>
+      </w:r>
+      <w:proofErr w:type="spellStart"/>
+      <w:r>
+        <w:rPr>
+          <w:sz w:val="28"/>
+          <w:szCs w:val="28"/>
+        </w:rPr>
+        <w:t>radius</w:t>
+      </w:r>
+      <w:proofErr w:type="spellEnd"/>
+      <w:r>
+        <w:rPr>
+          <w:sz w:val="28"/>
+          <w:szCs w:val="28"/>
+        </w:rPr>
+        <w:t xml:space="preserve">, </w:t>
+      </w:r>
+      <w:proofErr w:type="spellStart"/>
+      <w:r>
+        <w:rPr>
+          <w:sz w:val="28"/>
+          <w:szCs w:val="28"/>
+        </w:rPr>
+        <w:t>diameter</w:t>
+      </w:r>
+      <w:proofErr w:type="spellEnd"/>
+      <w:r>
+        <w:rPr>
+          <w:sz w:val="28"/>
+          <w:szCs w:val="28"/>
+        </w:rPr>
+        <w:t>;</w:t>
+      </w:r>
+    </w:p>
+    <w:p>
+      <w:pPr>
+        <w:spacing w:after="160" w:line="259" w:lineRule="auto"/>
+        <w:rPr>
+          <w:sz w:val="28"/>
+          <w:szCs w:val="28"/>
+        </w:rPr>
+      </w:pPr>
+    </w:p>
+    <w:p>
+      <w:pPr>
+        <w:spacing w:after="160" w:line="259" w:lineRule="auto"/>
+        <w:rPr>
+          <w:sz w:val="28"/>
+          <w:szCs w:val="28"/>
+        </w:rPr>
+      </w:pPr>
+      <w:r>
+        <w:rPr>
+          <w:sz w:val="28"/>
+          <w:szCs w:val="28"/>
+        </w:rPr>
+        <w:t xml:space="preserve">            </w:t>
+      </w:r>
+      <w:proofErr w:type="spellStart"/>
+      <w:r>
+        <w:rPr>
+          <w:sz w:val="28"/>
+          <w:szCs w:val="28"/>
+        </w:rPr>
+        <w:t>ss</w:t>
+      </w:r>
+      <w:proofErr w:type="spellEnd"/>
+      <w:r>
+        <w:rPr>
+          <w:sz w:val="28"/>
+          <w:szCs w:val="28"/>
+        </w:rPr>
+        <w:t xml:space="preserve"> &gt;&gt; </w:t>
+      </w:r>
+      <w:proofErr w:type="spellStart"/>
+      <w:r>
+        <w:rPr>
+          <w:sz w:val="28"/>
+          <w:szCs w:val="28"/>
+        </w:rPr>
+        <w:t>radius</w:t>
+      </w:r>
+      <w:proofErr w:type="spellEnd"/>
+      <w:r>
+        <w:rPr>
+          <w:sz w:val="28"/>
+          <w:szCs w:val="28"/>
+        </w:rPr>
+        <w:t>;</w:t>
+      </w:r>
+    </w:p>
+    <w:p>
+      <w:pPr>
+        <w:spacing w:after="160" w:line="259" w:lineRule="auto"/>
+        <w:rPr>
+          <w:sz w:val="28"/>
+          <w:szCs w:val="28"/>
+        </w:rPr>
+      </w:pPr>
+      <w:r>
+        <w:rPr>
+          <w:sz w:val="28"/>
+          <w:szCs w:val="28"/>
+        </w:rPr>
+        <w:t xml:space="preserve">            </w:t>
+      </w:r>
+      <w:proofErr w:type="spellStart"/>
+      <w:r>
+        <w:rPr>
+          <w:sz w:val="28"/>
+          <w:szCs w:val="28"/>
+        </w:rPr>
+        <w:t>ss.ignore</w:t>
+      </w:r>
+      <w:proofErr w:type="spellEnd"/>
+      <w:r>
+        <w:rPr>
+          <w:sz w:val="28"/>
+          <w:szCs w:val="28"/>
+        </w:rPr>
+        <w:t>(1, '|');</w:t>
+      </w:r>
+    </w:p>
+    <w:p>
+      <w:pPr>
+        <w:spacing w:after="160" w:line="259" w:lineRule="auto"/>
+        <w:rPr>
+          <w:sz w:val="28"/>
+          <w:szCs w:val="28"/>
+        </w:rPr>
+      </w:pPr>
+      <w:r>
+        <w:rPr>
+          <w:sz w:val="28"/>
+          <w:szCs w:val="28"/>
+        </w:rPr>
+        <w:t xml:space="preserve">            </w:t>
+      </w:r>
+      <w:proofErr w:type="spellStart"/>
+      <w:r>
+        <w:rPr>
+          <w:sz w:val="28"/>
+          <w:szCs w:val="28"/>
+        </w:rPr>
+        <w:t>ss</w:t>
+      </w:r>
+      <w:proofErr w:type="spellEnd"/>
+      <w:r>
+        <w:rPr>
+          <w:sz w:val="28"/>
+          <w:szCs w:val="28"/>
+        </w:rPr>
+        <w:t xml:space="preserve"> &gt;&gt; </w:t>
+      </w:r>
+      <w:proofErr w:type="spellStart"/>
+      <w:r>
+        <w:rPr>
+          <w:sz w:val="28"/>
+          <w:szCs w:val="28"/>
+        </w:rPr>
+        <w:t>diameter</w:t>
+      </w:r>
+      <w:proofErr w:type="spellEnd"/>
+      <w:r>
+        <w:rPr>
+          <w:sz w:val="28"/>
+          <w:szCs w:val="28"/>
+        </w:rPr>
+        <w:t>;</w:t>
+      </w:r>
+    </w:p>
+    <w:p>
+      <w:pPr>
+        <w:spacing w:after="160" w:line="259" w:lineRule="auto"/>
+        <w:rPr>
+          <w:sz w:val="28"/>
+          <w:szCs w:val="28"/>
+        </w:rPr>
+      </w:pPr>
+    </w:p>
+    <w:p>
+      <w:pPr>
+        <w:spacing w:after="160" w:line="259" w:lineRule="auto"/>
+        <w:rPr>
+          <w:sz w:val="28"/>
+          <w:szCs w:val="28"/>
+        </w:rPr>
+      </w:pPr>
+      <w:r>
+        <w:rPr>
+          <w:sz w:val="28"/>
+          <w:szCs w:val="28"/>
+        </w:rPr>
+        <w:t xml:space="preserve">            </w:t>
+      </w:r>
+      <w:proofErr w:type="spellStart"/>
+      <w:r>
+        <w:rPr>
+          <w:sz w:val="28"/>
+          <w:szCs w:val="28"/>
+        </w:rPr>
+        <w:t>try</w:t>
+      </w:r>
+      <w:proofErr w:type="spellEnd"/>
+      <w:r>
+        <w:rPr>
+          <w:sz w:val="28"/>
+          <w:szCs w:val="28"/>
+        </w:rPr>
+        <w:t xml:space="preserve"> {</w:t>
+      </w:r>
+    </w:p>
+    <w:p>
+      <w:pPr>
+        <w:spacing w:after="160" w:line="259" w:lineRule="auto"/>
+        <w:rPr>
+          <w:sz w:val="28"/>
+          <w:szCs w:val="28"/>
+        </w:rPr>
+      </w:pPr>
+      <w:r>
+        <w:rPr>
+          <w:sz w:val="28"/>
+          <w:szCs w:val="28"/>
+        </w:rPr>
+        <w:t xml:space="preserve">                ClassLab12_Honcharenko </w:t>
+      </w:r>
+      <w:proofErr w:type="spellStart"/>
+      <w:r>
+        <w:rPr>
+          <w:sz w:val="28"/>
+          <w:szCs w:val="28"/>
+        </w:rPr>
+        <w:t>testObject</w:t>
+      </w:r>
+      <w:proofErr w:type="spellEnd"/>
+      <w:r>
+        <w:rPr>
+          <w:sz w:val="28"/>
+          <w:szCs w:val="28"/>
+        </w:rPr>
+        <w:t>(</w:t>
+      </w:r>
+      <w:proofErr w:type="spellStart"/>
+      <w:r>
+        <w:rPr>
+          <w:sz w:val="28"/>
+          <w:szCs w:val="28"/>
+        </w:rPr>
+        <w:t>radius</w:t>
+      </w:r>
+      <w:proofErr w:type="spellEnd"/>
+      <w:r>
+        <w:rPr>
+          <w:sz w:val="28"/>
+          <w:szCs w:val="28"/>
+        </w:rPr>
+        <w:t xml:space="preserve">, </w:t>
+      </w:r>
+      <w:proofErr w:type="spellStart"/>
+      <w:r>
+        <w:rPr>
+          <w:sz w:val="28"/>
+          <w:szCs w:val="28"/>
+        </w:rPr>
+        <w:t>diameter</w:t>
+      </w:r>
+      <w:proofErr w:type="spellEnd"/>
+      <w:r>
+        <w:rPr>
+          <w:sz w:val="28"/>
+          <w:szCs w:val="28"/>
+        </w:rPr>
+        <w:t>);</w:t>
+      </w:r>
+    </w:p>
+    <w:p>
+      <w:pPr>
+        <w:spacing w:after="160" w:line="259" w:lineRule="auto"/>
+        <w:rPr>
+          <w:sz w:val="28"/>
+          <w:szCs w:val="28"/>
+        </w:rPr>
+      </w:pPr>
+    </w:p>
+    <w:p>
+      <w:pPr>
+        <w:spacing w:after="160" w:line="259" w:lineRule="auto"/>
+        <w:rPr>
+          <w:sz w:val="28"/>
+          <w:szCs w:val="28"/>
+        </w:rPr>
+      </w:pPr>
+      <w:r>
+        <w:rPr>
+          <w:sz w:val="28"/>
+          <w:szCs w:val="28"/>
+        </w:rPr>
+        <w:t xml:space="preserve">                </w:t>
+      </w:r>
+      <w:proofErr w:type="spellStart"/>
+      <w:r>
+        <w:rPr>
+          <w:sz w:val="28"/>
+          <w:szCs w:val="28"/>
+        </w:rPr>
+        <w:t>testCase</w:t>
+      </w:r>
+      <w:proofErr w:type="spellEnd"/>
+      <w:r>
+        <w:rPr>
+          <w:sz w:val="28"/>
+          <w:szCs w:val="28"/>
+        </w:rPr>
+        <w:t xml:space="preserve"> += 1;</w:t>
+      </w:r>
+    </w:p>
+    <w:p>
+      <w:pPr>
+        <w:spacing w:after="160" w:line="259" w:lineRule="auto"/>
+        <w:rPr>
+          <w:sz w:val="28"/>
+          <w:szCs w:val="28"/>
+        </w:rPr>
+      </w:pPr>
+      <w:r>
+        <w:rPr>
+          <w:sz w:val="28"/>
+          <w:szCs w:val="28"/>
+        </w:rPr>
+        <w:t xml:space="preserve">                </w:t>
+      </w:r>
+      <w:proofErr w:type="spellStart"/>
+      <w:r>
+        <w:rPr>
+          <w:sz w:val="28"/>
+          <w:szCs w:val="28"/>
+        </w:rPr>
+        <w:t>outputFile</w:t>
+      </w:r>
+      <w:proofErr w:type="spellEnd"/>
+      <w:r>
+        <w:rPr>
+          <w:sz w:val="28"/>
+          <w:szCs w:val="28"/>
+        </w:rPr>
+        <w:t xml:space="preserve"> &lt;&lt; "Тест " &lt;&lt; </w:t>
+      </w:r>
+      <w:proofErr w:type="spellStart"/>
+      <w:r>
+        <w:rPr>
+          <w:sz w:val="28"/>
+          <w:szCs w:val="28"/>
+        </w:rPr>
+        <w:t>testCase</w:t>
+      </w:r>
+      <w:proofErr w:type="spellEnd"/>
+      <w:r>
+        <w:rPr>
+          <w:sz w:val="28"/>
+          <w:szCs w:val="28"/>
+        </w:rPr>
+        <w:t xml:space="preserve"> &lt;&lt; </w:t>
+      </w:r>
+      <w:proofErr w:type="spellStart"/>
+      <w:r>
+        <w:rPr>
+          <w:sz w:val="28"/>
+          <w:szCs w:val="28"/>
+        </w:rPr>
+        <w:t>endl</w:t>
+      </w:r>
+      <w:proofErr w:type="spellEnd"/>
+      <w:r>
+        <w:rPr>
+          <w:sz w:val="28"/>
+          <w:szCs w:val="28"/>
+        </w:rPr>
+        <w:t>;</w:t>
+      </w:r>
+    </w:p>
+    <w:p>
+      <w:pPr>
+        <w:spacing w:after="160" w:line="259" w:lineRule="auto"/>
+        <w:rPr>
+          <w:sz w:val="28"/>
+          <w:szCs w:val="28"/>
+        </w:rPr>
+      </w:pPr>
+      <w:r>
+        <w:rPr>
+          <w:sz w:val="28"/>
+          <w:szCs w:val="28"/>
+        </w:rPr>
+        <w:t xml:space="preserve">                </w:t>
+      </w:r>
+      <w:proofErr w:type="spellStart"/>
+      <w:r>
+        <w:rPr>
+          <w:sz w:val="28"/>
+          <w:szCs w:val="28"/>
+        </w:rPr>
+        <w:t>outputFile</w:t>
+      </w:r>
+      <w:proofErr w:type="spellEnd"/>
+      <w:r>
+        <w:rPr>
+          <w:sz w:val="28"/>
+          <w:szCs w:val="28"/>
+        </w:rPr>
+        <w:t xml:space="preserve"> &lt;&lt; "Радіус об'єкта: " &lt;&lt; </w:t>
+      </w:r>
+      <w:proofErr w:type="spellStart"/>
+      <w:r>
+        <w:rPr>
+          <w:sz w:val="28"/>
+          <w:szCs w:val="28"/>
+        </w:rPr>
+        <w:t>testObject.getRadius</w:t>
+      </w:r>
+      <w:proofErr w:type="spellEnd"/>
+      <w:r>
+        <w:rPr>
+          <w:sz w:val="28"/>
+          <w:szCs w:val="28"/>
+        </w:rPr>
+        <w:t xml:space="preserve">() &lt;&lt; </w:t>
+      </w:r>
+      <w:proofErr w:type="spellStart"/>
+      <w:r>
+        <w:rPr>
+          <w:sz w:val="28"/>
+          <w:szCs w:val="28"/>
+        </w:rPr>
+        <w:t>endl</w:t>
+      </w:r>
+      <w:proofErr w:type="spellEnd"/>
+      <w:r>
+        <w:rPr>
+          <w:sz w:val="28"/>
+          <w:szCs w:val="28"/>
+        </w:rPr>
+        <w:t>;</w:t>
+      </w:r>
+    </w:p>
+    <w:p>
+      <w:pPr>
+        <w:spacing w:after="160" w:line="259" w:lineRule="auto"/>
+        <w:rPr>
+          <w:sz w:val="28"/>
+          <w:szCs w:val="28"/>
+        </w:rPr>
+      </w:pPr>
+      <w:r>
+        <w:rPr>
+          <w:sz w:val="28"/>
+          <w:szCs w:val="28"/>
+        </w:rPr>
+        <w:t xml:space="preserve">                </w:t>
+      </w:r>
+      <w:proofErr w:type="spellStart"/>
+      <w:r>
+        <w:rPr>
+          <w:sz w:val="28"/>
+          <w:szCs w:val="28"/>
+        </w:rPr>
+        <w:t>outputFile</w:t>
+      </w:r>
+      <w:proofErr w:type="spellEnd"/>
+      <w:r>
+        <w:rPr>
+          <w:sz w:val="28"/>
+          <w:szCs w:val="28"/>
+        </w:rPr>
+        <w:t xml:space="preserve"> &lt;&lt; "Діаметр об'єкта: " &lt;&lt; </w:t>
+      </w:r>
+      <w:proofErr w:type="spellStart"/>
+      <w:r>
+        <w:rPr>
+          <w:sz w:val="28"/>
+          <w:szCs w:val="28"/>
+        </w:rPr>
+        <w:t>testObject.getDiameter</w:t>
+      </w:r>
+      <w:proofErr w:type="spellEnd"/>
+      <w:r>
+        <w:rPr>
+          <w:sz w:val="28"/>
+          <w:szCs w:val="28"/>
+        </w:rPr>
+        <w:t xml:space="preserve">() &lt;&lt; </w:t>
+      </w:r>
+      <w:proofErr w:type="spellStart"/>
+      <w:r>
+        <w:rPr>
+          <w:sz w:val="28"/>
+          <w:szCs w:val="28"/>
+        </w:rPr>
+        <w:t>endl</w:t>
+      </w:r>
+      <w:proofErr w:type="spellEnd"/>
+      <w:r>
+        <w:rPr>
+          <w:sz w:val="28"/>
+          <w:szCs w:val="28"/>
+        </w:rPr>
+        <w:t>;</w:t>
+      </w:r>
+    </w:p>
+    <w:p>
+      <w:pPr>
+        <w:spacing w:after="160" w:line="259" w:lineRule="auto"/>
+        <w:rPr>
+          <w:sz w:val="28"/>
+          <w:szCs w:val="28"/>
+        </w:rPr>
+      </w:pPr>
+      <w:r>
+        <w:rPr>
+          <w:sz w:val="28"/>
+          <w:szCs w:val="28"/>
+        </w:rPr>
+        <w:lastRenderedPageBreak/>
+        <w:t xml:space="preserve">                </w:t>
+      </w:r>
+      <w:proofErr w:type="spellStart"/>
+      <w:r>
+        <w:rPr>
+          <w:sz w:val="28"/>
+          <w:szCs w:val="28"/>
+        </w:rPr>
+        <w:t>outputFile</w:t>
+      </w:r>
+      <w:proofErr w:type="spellEnd"/>
+      <w:r>
+        <w:rPr>
+          <w:sz w:val="28"/>
+          <w:szCs w:val="28"/>
+        </w:rPr>
+        <w:t xml:space="preserve"> &lt;&lt; "Площа об'єкта: " &lt;&lt; </w:t>
+      </w:r>
+      <w:proofErr w:type="spellStart"/>
+      <w:r>
+        <w:rPr>
+          <w:sz w:val="28"/>
+          <w:szCs w:val="28"/>
+        </w:rPr>
+        <w:t>testObject.calculateArea</w:t>
+      </w:r>
+      <w:proofErr w:type="spellEnd"/>
+      <w:r>
+        <w:rPr>
+          <w:sz w:val="28"/>
+          <w:szCs w:val="28"/>
+        </w:rPr>
+        <w:t xml:space="preserve">() &lt;&lt; </w:t>
+      </w:r>
+      <w:proofErr w:type="spellStart"/>
+      <w:r>
+        <w:rPr>
+          <w:sz w:val="28"/>
+          <w:szCs w:val="28"/>
+        </w:rPr>
+        <w:t>endl</w:t>
+      </w:r>
+      <w:proofErr w:type="spellEnd"/>
+      <w:r>
+        <w:rPr>
+          <w:sz w:val="28"/>
+          <w:szCs w:val="28"/>
+        </w:rPr>
+        <w:t xml:space="preserve"> &lt;&lt; </w:t>
+      </w:r>
+      <w:proofErr w:type="spellStart"/>
+      <w:r>
+        <w:rPr>
+          <w:sz w:val="28"/>
+          <w:szCs w:val="28"/>
+        </w:rPr>
+        <w:t>endl</w:t>
+      </w:r>
+      <w:proofErr w:type="spellEnd"/>
+      <w:r>
+        <w:rPr>
+          <w:sz w:val="28"/>
+          <w:szCs w:val="28"/>
+        </w:rPr>
+        <w:t>;</w:t>
+      </w:r>
+    </w:p>
+    <w:p>
+      <w:pPr>
+        <w:spacing w:after="160" w:line="259" w:lineRule="auto"/>
+        <w:rPr>
+          <w:sz w:val="28"/>
+          <w:szCs w:val="28"/>
+        </w:rPr>
+      </w:pPr>
+      <w:r>
+        <w:rPr>
+          <w:sz w:val="28"/>
+          <w:szCs w:val="28"/>
+        </w:rPr>
+        <w:t xml:space="preserve">            } </w:t>
+      </w:r>
+      <w:proofErr w:type="spellStart"/>
+      <w:r>
+        <w:rPr>
+          <w:sz w:val="28"/>
+          <w:szCs w:val="28"/>
+        </w:rPr>
+        <w:t>catch</w:t>
+      </w:r>
+      <w:proofErr w:type="spellEnd"/>
+      <w:r>
+        <w:rPr>
+          <w:sz w:val="28"/>
+          <w:szCs w:val="28"/>
+        </w:rPr>
+        <w:t xml:space="preserve"> (</w:t>
+      </w:r>
+      <w:proofErr w:type="spellStart"/>
+      <w:r>
+        <w:rPr>
+          <w:sz w:val="28"/>
+          <w:szCs w:val="28"/>
+        </w:rPr>
+        <w:t>const</w:t>
+      </w:r>
+      <w:proofErr w:type="spellEnd"/>
+      <w:r>
+        <w:rPr>
+          <w:sz w:val="28"/>
+          <w:szCs w:val="28"/>
+        </w:rPr>
+        <w:t xml:space="preserve"> </w:t>
+      </w:r>
+      <w:proofErr w:type="spellStart"/>
+      <w:r>
+        <w:rPr>
+          <w:sz w:val="28"/>
+          <w:szCs w:val="28"/>
+        </w:rPr>
+        <w:t>std</w:t>
+      </w:r>
+      <w:proofErr w:type="spellEnd"/>
+      <w:r>
+        <w:rPr>
+          <w:sz w:val="28"/>
+          <w:szCs w:val="28"/>
+        </w:rPr>
+        <w:t>::</w:t>
+      </w:r>
+      <w:proofErr w:type="spellStart"/>
+      <w:r>
+        <w:rPr>
+          <w:sz w:val="28"/>
+          <w:szCs w:val="28"/>
+        </w:rPr>
+        <w:t>invalid_argument</w:t>
+      </w:r>
+      <w:proofErr w:type="spellEnd"/>
+      <w:r>
+        <w:rPr>
+          <w:sz w:val="28"/>
+          <w:szCs w:val="28"/>
+        </w:rPr>
+        <w:t>&amp; e) {</w:t>
+      </w:r>
+    </w:p>
+    <w:p>
+      <w:pPr>
+        <w:spacing w:after="160" w:line="259" w:lineRule="auto"/>
+        <w:rPr>
+          <w:sz w:val="28"/>
+          <w:szCs w:val="28"/>
+        </w:rPr>
+      </w:pPr>
+      <w:r>
+        <w:rPr>
+          <w:sz w:val="28"/>
+          <w:szCs w:val="28"/>
+        </w:rPr>
+        <w:t xml:space="preserve">                </w:t>
+      </w:r>
+      <w:proofErr w:type="spellStart"/>
+      <w:r>
+        <w:rPr>
+          <w:sz w:val="28"/>
+          <w:szCs w:val="28"/>
+        </w:rPr>
+        <w:t>testCase</w:t>
+      </w:r>
+      <w:proofErr w:type="spellEnd"/>
+      <w:r>
+        <w:rPr>
+          <w:sz w:val="28"/>
+          <w:szCs w:val="28"/>
+        </w:rPr>
+        <w:t xml:space="preserve"> += 1;</w:t>
+      </w:r>
+    </w:p>
+    <w:p>
+      <w:pPr>
+        <w:spacing w:after="160" w:line="259" w:lineRule="auto"/>
+        <w:rPr>
+          <w:sz w:val="28"/>
+          <w:szCs w:val="28"/>
+        </w:rPr>
+      </w:pPr>
+      <w:r>
+        <w:rPr>
+          <w:sz w:val="28"/>
+          <w:szCs w:val="28"/>
+        </w:rPr>
+        <w:t xml:space="preserve">                </w:t>
+      </w:r>
+      <w:proofErr w:type="spellStart"/>
+      <w:r>
+        <w:rPr>
+          <w:sz w:val="28"/>
+          <w:szCs w:val="28"/>
+        </w:rPr>
+        <w:t>outputFile</w:t>
+      </w:r>
+      <w:proofErr w:type="spellEnd"/>
+      <w:r>
+        <w:rPr>
+          <w:sz w:val="28"/>
+          <w:szCs w:val="28"/>
+        </w:rPr>
+        <w:t xml:space="preserve"> &lt;&lt; "Тест " &lt;&lt; </w:t>
+      </w:r>
+      <w:proofErr w:type="spellStart"/>
+      <w:r>
+        <w:rPr>
+          <w:sz w:val="28"/>
+          <w:szCs w:val="28"/>
+        </w:rPr>
+        <w:t>testCase</w:t>
+      </w:r>
+      <w:proofErr w:type="spellEnd"/>
+      <w:r>
+        <w:rPr>
+          <w:sz w:val="28"/>
+          <w:szCs w:val="28"/>
+        </w:rPr>
+        <w:t xml:space="preserve"> &lt;&lt; " (помилка): " &lt;&lt; </w:t>
+      </w:r>
+      <w:proofErr w:type="spellStart"/>
+      <w:r>
+        <w:rPr>
+          <w:sz w:val="28"/>
+          <w:szCs w:val="28"/>
+        </w:rPr>
+        <w:t>e.what</w:t>
+      </w:r>
+      <w:proofErr w:type="spellEnd"/>
+      <w:r>
+        <w:rPr>
+          <w:sz w:val="28"/>
+          <w:szCs w:val="28"/>
+        </w:rPr>
+        <w:t xml:space="preserve">() &lt;&lt; </w:t>
+      </w:r>
+      <w:proofErr w:type="spellStart"/>
+      <w:r>
+        <w:rPr>
+          <w:sz w:val="28"/>
+          <w:szCs w:val="28"/>
+        </w:rPr>
+        <w:t>endl</w:t>
+      </w:r>
+      <w:proofErr w:type="spellEnd"/>
+      <w:r>
+        <w:rPr>
+          <w:sz w:val="28"/>
+          <w:szCs w:val="28"/>
+        </w:rPr>
+        <w:t xml:space="preserve"> &lt;&lt; </w:t>
+      </w:r>
+      <w:proofErr w:type="spellStart"/>
+      <w:r>
+        <w:rPr>
+          <w:sz w:val="28"/>
+          <w:szCs w:val="28"/>
+        </w:rPr>
+        <w:t>endl</w:t>
+      </w:r>
+      <w:proofErr w:type="spellEnd"/>
+      <w:r>
+        <w:rPr>
+          <w:sz w:val="28"/>
+          <w:szCs w:val="28"/>
+        </w:rPr>
+        <w:t>;</w:t>
+      </w:r>
+    </w:p>
+    <w:p>
+      <w:pPr>
+        <w:spacing w:after="160" w:line="259" w:lineRule="auto"/>
+        <w:rPr>
+          <w:sz w:val="28"/>
+          <w:szCs w:val="28"/>
+        </w:rPr>
+      </w:pPr>
+      <w:r>
+        <w:rPr>
+          <w:sz w:val="28"/>
+          <w:szCs w:val="28"/>
+        </w:rPr>
+        <w:t xml:space="preserve">            }</w:t>
+      </w:r>
+    </w:p>
+    <w:p>
+      <w:pPr>
+        <w:spacing w:after="160" w:line="259" w:lineRule="auto"/>
+        <w:rPr>
+          <w:sz w:val="28"/>
+          <w:szCs w:val="28"/>
+        </w:rPr>
+      </w:pPr>
+      <w:r>
+        <w:rPr>
+          <w:sz w:val="28"/>
+          <w:szCs w:val="28"/>
+        </w:rPr>
+        <w:t xml:space="preserve">        }</w:t>
+      </w:r>
+    </w:p>
+    <w:p>
+      <w:pPr>
+        <w:spacing w:after="160" w:line="259" w:lineRule="auto"/>
+        <w:rPr>
+          <w:sz w:val="28"/>
+          <w:szCs w:val="28"/>
+        </w:rPr>
+      </w:pPr>
+    </w:p>
+    <w:p>
+      <w:pPr>
+        <w:spacing w:after="160" w:line="259" w:lineRule="auto"/>
+        <w:rPr>
+          <w:sz w:val="28"/>
+          <w:szCs w:val="28"/>
+        </w:rPr>
+      </w:pPr>
+      <w:r>
+        <w:rPr>
+          <w:sz w:val="28"/>
+          <w:szCs w:val="28"/>
+        </w:rPr>
+        <w:t xml:space="preserve">        </w:t>
+      </w:r>
+      <w:proofErr w:type="spellStart"/>
+      <w:r>
+        <w:rPr>
+          <w:sz w:val="28"/>
+          <w:szCs w:val="28"/>
+        </w:rPr>
+        <w:t>cout</w:t>
+      </w:r>
+      <w:proofErr w:type="spellEnd"/>
+      <w:r>
+        <w:rPr>
+          <w:sz w:val="28"/>
+          <w:szCs w:val="28"/>
+        </w:rPr>
+        <w:t xml:space="preserve"> &lt;&lt; "Тестування завершено, результати збережено у файлі TestResults.txt" &lt;&lt; </w:t>
+      </w:r>
+      <w:proofErr w:type="spellStart"/>
+      <w:r>
+        <w:rPr>
+          <w:sz w:val="28"/>
+          <w:szCs w:val="28"/>
+        </w:rPr>
+        <w:t>endl</w:t>
+      </w:r>
+      <w:proofErr w:type="spellEnd"/>
+      <w:r>
+        <w:rPr>
+          <w:sz w:val="28"/>
+          <w:szCs w:val="28"/>
+        </w:rPr>
+        <w:t>;</w:t>
+      </w:r>
+    </w:p>
+    <w:p>
+      <w:pPr>
+        <w:spacing w:after="160" w:line="259" w:lineRule="auto"/>
+        <w:rPr>
+          <w:sz w:val="28"/>
+          <w:szCs w:val="28"/>
+        </w:rPr>
+      </w:pPr>
+      <w:r>
+        <w:rPr>
+          <w:sz w:val="28"/>
+          <w:szCs w:val="28"/>
+        </w:rPr>
+        <w:t xml:space="preserve">        </w:t>
+      </w:r>
+      <w:proofErr w:type="spellStart"/>
+      <w:r>
+        <w:rPr>
+          <w:sz w:val="28"/>
+          <w:szCs w:val="28"/>
+        </w:rPr>
+        <w:t>system</w:t>
+      </w:r>
+      <w:proofErr w:type="spellEnd"/>
+      <w:r>
+        <w:rPr>
+          <w:sz w:val="28"/>
+          <w:szCs w:val="28"/>
+        </w:rPr>
+        <w:t>("</w:t>
+      </w:r>
+      <w:proofErr w:type="spellStart"/>
+      <w:r>
+        <w:rPr>
+          <w:sz w:val="28"/>
+          <w:szCs w:val="28"/>
+        </w:rPr>
+        <w:t>pause</w:t>
+      </w:r>
+      <w:proofErr w:type="spellEnd"/>
+      <w:r>
+        <w:rPr>
+          <w:sz w:val="28"/>
+          <w:szCs w:val="28"/>
+        </w:rPr>
+        <w:t>");</w:t>
+      </w:r>
+    </w:p>
+    <w:p>
+      <w:pPr>
+        <w:spacing w:after="160" w:line="259" w:lineRule="auto"/>
+        <w:rPr>
+          <w:sz w:val="28"/>
+          <w:szCs w:val="28"/>
+        </w:rPr>
+      </w:pPr>
+    </w:p>
+    <w:p>
+      <w:pPr>
+        <w:spacing w:after="160" w:line="259" w:lineRule="auto"/>
+        <w:rPr>
+          <w:sz w:val="28"/>
+          <w:szCs w:val="28"/>
+        </w:rPr>
+      </w:pPr>
+      <w:r>
+        <w:rPr>
+          <w:sz w:val="28"/>
+          <w:szCs w:val="28"/>
+        </w:rPr>
+        <w:t xml:space="preserve">        </w:t>
+      </w:r>
+      <w:proofErr w:type="spellStart"/>
+      <w:r>
+        <w:rPr>
+          <w:sz w:val="28"/>
+          <w:szCs w:val="28"/>
+        </w:rPr>
+        <w:t>inputFile.close</w:t>
+      </w:r>
+      <w:proofErr w:type="spellEnd"/>
+      <w:r>
+        <w:rPr>
+          <w:sz w:val="28"/>
+          <w:szCs w:val="28"/>
+        </w:rPr>
+        <w:t>();</w:t>
+      </w:r>
+    </w:p>
+    <w:p>
+      <w:pPr>
+        <w:spacing w:after="160" w:line="259" w:lineRule="auto"/>
+        <w:rPr>
+          <w:sz w:val="28"/>
+          <w:szCs w:val="28"/>
+        </w:rPr>
+      </w:pPr>
+      <w:r>
+        <w:rPr>
+          <w:sz w:val="28"/>
+          <w:szCs w:val="28"/>
+        </w:rPr>
+        <w:t xml:space="preserve">        </w:t>
+      </w:r>
+      <w:proofErr w:type="spellStart"/>
+      <w:r>
+        <w:rPr>
+          <w:sz w:val="28"/>
+          <w:szCs w:val="28"/>
+        </w:rPr>
+        <w:t>outputFile.close</w:t>
+      </w:r>
+      <w:proofErr w:type="spellEnd"/>
+      <w:r>
+        <w:rPr>
+          <w:sz w:val="28"/>
+          <w:szCs w:val="28"/>
+        </w:rPr>
+        <w:t>();</w:t>
+      </w:r>
+    </w:p>
+    <w:p>
+      <w:pPr>
+        <w:spacing w:after="160" w:line="259" w:lineRule="auto"/>
+        <w:rPr>
+          <w:sz w:val="28"/>
+          <w:szCs w:val="28"/>
+        </w:rPr>
+      </w:pPr>
+      <w:r>
+        <w:rPr>
+          <w:sz w:val="28"/>
+          <w:szCs w:val="28"/>
+        </w:rPr>
+        <w:t xml:space="preserve">    }</w:t>
+      </w:r>
+    </w:p>
+    <w:p>
+      <w:pPr>
+        <w:spacing w:after="160" w:line="259" w:lineRule="auto"/>
+        <w:rPr>
+          <w:sz w:val="28"/>
+          <w:szCs w:val="28"/>
+        </w:rPr>
+      </w:pPr>
+    </w:p>
+    <w:p>
+      <w:pPr>
+        <w:spacing w:after="160" w:line="259" w:lineRule="auto"/>
+        <w:rPr>
+          <w:sz w:val="28"/>
+          <w:szCs w:val="28"/>
+        </w:rPr>
+      </w:pPr>
+      <w:r>
+        <w:rPr>
+          <w:sz w:val="28"/>
+          <w:szCs w:val="28"/>
+        </w:rPr>
+        <w:t xml:space="preserve">    </w:t>
+      </w:r>
+      <w:proofErr w:type="spellStart"/>
+      <w:r>
+        <w:rPr>
+          <w:sz w:val="28"/>
+          <w:szCs w:val="28"/>
+        </w:rPr>
+        <w:t>return</w:t>
+      </w:r>
+      <w:proofErr w:type="spellEnd"/>
+      <w:r>
+        <w:rPr>
+          <w:sz w:val="28"/>
+          <w:szCs w:val="28"/>
+        </w:rPr>
+        <w:t xml:space="preserve"> 0;</w:t>
+      </w:r>
+    </w:p>
+    <w:p>
+      <w:pPr>
+        <w:spacing w:after="160" w:line="259" w:lineRule="auto"/>
+        <w:rPr>
+          <w:sz w:val="28"/>
+          <w:szCs w:val="28"/>
+        </w:rPr>
+      </w:pPr>
+      <w:r>
+        <w:rPr>
+          <w:sz w:val="28"/>
+          <w:szCs w:val="28"/>
+        </w:rPr>
+        <w:t>}</w:t>
+      </w:r>
+    </w:p>
+    <w:p>
+      <w:pPr>
+        <w:spacing w:after="160" w:line="259" w:lineRule="auto"/>
+        <w:rPr>
+          <w:sz w:val="28"/>
+          <w:szCs w:val="28"/>
+        </w:rPr>
+      </w:pPr>
+    </w:p>
+    <w:p>
+      <w:pPr>
+        <w:spacing w:after="160" w:line="259" w:lineRule="auto"/>
+        <w:rPr>
+          <w:sz w:val="28"/>
+          <w:szCs w:val="28"/>
+          <w:lang w:val="ru-RU"/>
+        </w:rPr>
+      </w:pPr>
+      <w:r>
+        <w:rPr>
+          <w:b/>
+          <w:bCs/>
+          <w:sz w:val="28"/>
+          <w:szCs w:val="28"/>
+        </w:rPr>
+        <w:t>Висновок:</w:t>
+      </w:r>
+      <w:r>
+        <w:rPr>
+          <w:b/>
+          <w:bCs/>
+          <w:sz w:val="28"/>
+          <w:szCs w:val="28"/>
+        </w:rPr>
+        <w:br/>
+      </w:r>
+      <w:r>
+        <w:rPr>
+          <w:sz w:val="28"/>
+          <w:szCs w:val="28"/>
+          <w:lang w:val="ru-RU"/>
+        </w:rPr>
+        <w:t xml:space="preserve">У </w:t>
+      </w:r>
+      <w:proofErr w:type="spellStart"/>
+      <w:r>
+        <w:rPr>
+          <w:sz w:val="28"/>
+          <w:szCs w:val="28"/>
+          <w:lang w:val="ru-RU"/>
+        </w:rPr>
+        <w:t>даній</w:t>
+      </w:r>
+      <w:proofErr w:type="spellEnd"/>
+      <w:r>
+        <w:rPr>
+          <w:sz w:val="28"/>
+          <w:szCs w:val="28"/>
+          <w:lang w:val="ru-RU"/>
+        </w:rPr>
+        <w:t xml:space="preserve"> </w:t>
+      </w:r>
+      <w:proofErr w:type="spellStart"/>
+      <w:r>
+        <w:rPr>
+          <w:sz w:val="28"/>
+          <w:szCs w:val="28"/>
+          <w:lang w:val="ru-RU"/>
+        </w:rPr>
+        <w:t>роботі</w:t>
+      </w:r>
+      <w:proofErr w:type="spellEnd"/>
+      <w:r>
+        <w:rPr>
+          <w:sz w:val="28"/>
+          <w:szCs w:val="28"/>
+          <w:lang w:val="ru-RU"/>
+        </w:rPr>
+        <w:t xml:space="preserve"> </w:t>
+      </w:r>
+      <w:proofErr w:type="spellStart"/>
+      <w:r>
+        <w:rPr>
+          <w:sz w:val="28"/>
+          <w:szCs w:val="28"/>
+          <w:lang w:val="ru-RU"/>
+        </w:rPr>
+        <w:t>було</w:t>
+      </w:r>
+      <w:proofErr w:type="spellEnd"/>
+      <w:r>
+        <w:rPr>
+          <w:sz w:val="28"/>
+          <w:szCs w:val="28"/>
+          <w:lang w:val="ru-RU"/>
+        </w:rPr>
+        <w:t xml:space="preserve"> </w:t>
+      </w:r>
+      <w:proofErr w:type="spellStart"/>
+      <w:r>
+        <w:rPr>
+          <w:sz w:val="28"/>
+          <w:szCs w:val="28"/>
+          <w:lang w:val="ru-RU"/>
+        </w:rPr>
+        <w:t>успішно</w:t>
+      </w:r>
+      <w:proofErr w:type="spellEnd"/>
+      <w:r>
+        <w:rPr>
+          <w:sz w:val="28"/>
+          <w:szCs w:val="28"/>
+          <w:lang w:val="ru-RU"/>
+        </w:rPr>
+        <w:t xml:space="preserve"> </w:t>
+      </w:r>
+      <w:proofErr w:type="spellStart"/>
+      <w:r>
+        <w:rPr>
+          <w:sz w:val="28"/>
+          <w:szCs w:val="28"/>
+          <w:lang w:val="ru-RU"/>
+        </w:rPr>
+        <w:t>реалізовано</w:t>
+      </w:r>
+      <w:proofErr w:type="spellEnd"/>
+      <w:r>
+        <w:rPr>
+          <w:sz w:val="28"/>
+          <w:szCs w:val="28"/>
+          <w:lang w:val="ru-RU"/>
+        </w:rPr>
+        <w:t xml:space="preserve"> </w:t>
+      </w:r>
+      <w:proofErr w:type="spellStart"/>
+      <w:r>
+        <w:rPr>
+          <w:sz w:val="28"/>
+          <w:szCs w:val="28"/>
+          <w:lang w:val="ru-RU"/>
+        </w:rPr>
+        <w:t>програмний</w:t>
+      </w:r>
+      <w:proofErr w:type="spellEnd"/>
+      <w:r>
+        <w:rPr>
+          <w:sz w:val="28"/>
+          <w:szCs w:val="28"/>
+          <w:lang w:val="ru-RU"/>
+        </w:rPr>
+        <w:t xml:space="preserve"> модуль у </w:t>
+      </w:r>
+      <w:proofErr w:type="spellStart"/>
+      <w:r>
+        <w:rPr>
+          <w:sz w:val="28"/>
+          <w:szCs w:val="28"/>
+          <w:lang w:val="ru-RU"/>
+        </w:rPr>
+        <w:t>вигляді</w:t>
+      </w:r>
+      <w:proofErr w:type="spellEnd"/>
+      <w:r>
+        <w:rPr>
+          <w:sz w:val="28"/>
+          <w:szCs w:val="28"/>
+          <w:lang w:val="ru-RU"/>
+        </w:rPr>
+        <w:t xml:space="preserve"> </w:t>
+      </w:r>
+      <w:proofErr w:type="spellStart"/>
+      <w:r>
+        <w:rPr>
+          <w:sz w:val="28"/>
+          <w:szCs w:val="28"/>
+          <w:lang w:val="ru-RU"/>
+        </w:rPr>
+        <w:t>класу</w:t>
+      </w:r>
+      <w:proofErr w:type="spellEnd"/>
+      <w:r>
+        <w:rPr>
+          <w:sz w:val="28"/>
+          <w:szCs w:val="28"/>
+          <w:lang w:val="ru-RU"/>
+        </w:rPr>
+        <w:t xml:space="preserve"> ClassLab12_Honcharenko, </w:t>
+      </w:r>
+      <w:proofErr w:type="spellStart"/>
+      <w:r>
+        <w:rPr>
+          <w:sz w:val="28"/>
+          <w:szCs w:val="28"/>
+          <w:lang w:val="ru-RU"/>
+        </w:rPr>
+        <w:t>що</w:t>
+      </w:r>
+      <w:proofErr w:type="spellEnd"/>
+      <w:r>
+        <w:rPr>
+          <w:sz w:val="28"/>
+          <w:szCs w:val="28"/>
+          <w:lang w:val="ru-RU"/>
+        </w:rPr>
+        <w:t xml:space="preserve"> </w:t>
+      </w:r>
+      <w:proofErr w:type="spellStart"/>
+      <w:r>
+        <w:rPr>
+          <w:sz w:val="28"/>
+          <w:szCs w:val="28"/>
+          <w:lang w:val="ru-RU"/>
+        </w:rPr>
+        <w:t>представляє</w:t>
+      </w:r>
+      <w:proofErr w:type="spellEnd"/>
+      <w:r>
+        <w:rPr>
+          <w:sz w:val="28"/>
+          <w:szCs w:val="28"/>
+          <w:lang w:val="ru-RU"/>
+        </w:rPr>
+        <w:t xml:space="preserve"> </w:t>
+      </w:r>
+      <w:proofErr w:type="spellStart"/>
+      <w:r>
+        <w:rPr>
+          <w:sz w:val="28"/>
+          <w:szCs w:val="28"/>
+          <w:lang w:val="ru-RU"/>
+        </w:rPr>
+        <w:t>чортове</w:t>
+      </w:r>
+      <w:proofErr w:type="spellEnd"/>
+      <w:r>
+        <w:rPr>
+          <w:sz w:val="28"/>
+          <w:szCs w:val="28"/>
+          <w:lang w:val="ru-RU"/>
+        </w:rPr>
+        <w:t xml:space="preserve"> колесо як коло. </w:t>
+      </w:r>
+      <w:proofErr w:type="spellStart"/>
+      <w:r>
+        <w:rPr>
+          <w:sz w:val="28"/>
+          <w:szCs w:val="28"/>
+          <w:lang w:val="ru-RU"/>
+        </w:rPr>
+        <w:t>Основними</w:t>
+      </w:r>
+      <w:proofErr w:type="spellEnd"/>
+      <w:r>
+        <w:rPr>
+          <w:sz w:val="28"/>
+          <w:szCs w:val="28"/>
+          <w:lang w:val="ru-RU"/>
+        </w:rPr>
+        <w:t xml:space="preserve"> </w:t>
+      </w:r>
+      <w:proofErr w:type="spellStart"/>
+      <w:r>
+        <w:rPr>
+          <w:sz w:val="28"/>
+          <w:szCs w:val="28"/>
+          <w:lang w:val="ru-RU"/>
+        </w:rPr>
+        <w:t>цілями</w:t>
+      </w:r>
+      <w:proofErr w:type="spellEnd"/>
+      <w:r>
+        <w:rPr>
+          <w:sz w:val="28"/>
+          <w:szCs w:val="28"/>
+          <w:lang w:val="ru-RU"/>
+        </w:rPr>
+        <w:t xml:space="preserve"> </w:t>
+      </w:r>
+      <w:proofErr w:type="spellStart"/>
+      <w:r>
+        <w:rPr>
+          <w:sz w:val="28"/>
+          <w:szCs w:val="28"/>
+          <w:lang w:val="ru-RU"/>
+        </w:rPr>
+        <w:t>було</w:t>
+      </w:r>
+      <w:proofErr w:type="spellEnd"/>
+      <w:r>
+        <w:rPr>
+          <w:sz w:val="28"/>
+          <w:szCs w:val="28"/>
+          <w:lang w:val="ru-RU"/>
+        </w:rPr>
+        <w:t xml:space="preserve"> </w:t>
+      </w:r>
+      <w:proofErr w:type="spellStart"/>
+      <w:r>
+        <w:rPr>
+          <w:sz w:val="28"/>
+          <w:szCs w:val="28"/>
+          <w:lang w:val="ru-RU"/>
+        </w:rPr>
+        <w:t>створення</w:t>
+      </w:r>
+      <w:proofErr w:type="spellEnd"/>
+      <w:r>
+        <w:rPr>
+          <w:sz w:val="28"/>
+          <w:szCs w:val="28"/>
+          <w:lang w:val="ru-RU"/>
+        </w:rPr>
+        <w:t xml:space="preserve"> конструктора для </w:t>
+      </w:r>
+      <w:proofErr w:type="spellStart"/>
+      <w:r>
+        <w:rPr>
+          <w:sz w:val="28"/>
+          <w:szCs w:val="28"/>
+          <w:lang w:val="ru-RU"/>
+        </w:rPr>
+        <w:t>ініціалізації</w:t>
+      </w:r>
+      <w:proofErr w:type="spellEnd"/>
+      <w:r>
+        <w:rPr>
+          <w:sz w:val="28"/>
+          <w:szCs w:val="28"/>
+          <w:lang w:val="ru-RU"/>
+        </w:rPr>
+        <w:t xml:space="preserve"> </w:t>
+      </w:r>
+      <w:proofErr w:type="spellStart"/>
+      <w:r>
+        <w:rPr>
+          <w:sz w:val="28"/>
+          <w:szCs w:val="28"/>
+          <w:lang w:val="ru-RU"/>
+        </w:rPr>
+        <w:t>атрибутів</w:t>
+      </w:r>
+      <w:proofErr w:type="spellEnd"/>
+      <w:r>
+        <w:rPr>
+          <w:sz w:val="28"/>
+          <w:szCs w:val="28"/>
+          <w:lang w:val="ru-RU"/>
+        </w:rPr>
+        <w:t xml:space="preserve">, </w:t>
+      </w:r>
+      <w:proofErr w:type="spellStart"/>
+      <w:r>
+        <w:rPr>
+          <w:sz w:val="28"/>
+          <w:szCs w:val="28"/>
+          <w:lang w:val="ru-RU"/>
+        </w:rPr>
+        <w:t>публічних</w:t>
+      </w:r>
+      <w:proofErr w:type="spellEnd"/>
+      <w:r>
+        <w:rPr>
+          <w:sz w:val="28"/>
+          <w:szCs w:val="28"/>
+          <w:lang w:val="ru-RU"/>
+        </w:rPr>
+        <w:t xml:space="preserve"> </w:t>
+      </w:r>
+      <w:proofErr w:type="spellStart"/>
+      <w:r>
+        <w:rPr>
+          <w:sz w:val="28"/>
+          <w:szCs w:val="28"/>
+          <w:lang w:val="ru-RU"/>
+        </w:rPr>
+        <w:t>методів</w:t>
+      </w:r>
+      <w:proofErr w:type="spellEnd"/>
+      <w:r>
+        <w:rPr>
+          <w:sz w:val="28"/>
+          <w:szCs w:val="28"/>
+          <w:lang w:val="ru-RU"/>
+        </w:rPr>
+        <w:t xml:space="preserve"> для доступу до </w:t>
+      </w:r>
+      <w:proofErr w:type="spellStart"/>
+      <w:r>
+        <w:rPr>
+          <w:sz w:val="28"/>
+          <w:szCs w:val="28"/>
+          <w:lang w:val="ru-RU"/>
+        </w:rPr>
+        <w:t>цих</w:t>
+      </w:r>
+      <w:proofErr w:type="spellEnd"/>
+      <w:r>
+        <w:rPr>
+          <w:sz w:val="28"/>
+          <w:szCs w:val="28"/>
+          <w:lang w:val="ru-RU"/>
+        </w:rPr>
+        <w:t xml:space="preserve"> </w:t>
+      </w:r>
+      <w:proofErr w:type="spellStart"/>
+      <w:r>
+        <w:rPr>
+          <w:sz w:val="28"/>
+          <w:szCs w:val="28"/>
+          <w:lang w:val="ru-RU"/>
+        </w:rPr>
+        <w:t>атрибутів</w:t>
+      </w:r>
+      <w:proofErr w:type="spellEnd"/>
+      <w:r>
+        <w:rPr>
+          <w:sz w:val="28"/>
+          <w:szCs w:val="28"/>
+          <w:lang w:val="ru-RU"/>
+        </w:rPr>
+        <w:t xml:space="preserve">, методу для </w:t>
+      </w:r>
+      <w:proofErr w:type="spellStart"/>
+      <w:r>
+        <w:rPr>
+          <w:sz w:val="28"/>
+          <w:szCs w:val="28"/>
+          <w:lang w:val="ru-RU"/>
+        </w:rPr>
+        <w:t>обчислення</w:t>
+      </w:r>
+      <w:proofErr w:type="spellEnd"/>
+      <w:r>
+        <w:rPr>
+          <w:sz w:val="28"/>
+          <w:szCs w:val="28"/>
+          <w:lang w:val="ru-RU"/>
+        </w:rPr>
+        <w:t xml:space="preserve"> </w:t>
+      </w:r>
+      <w:proofErr w:type="spellStart"/>
+      <w:r>
+        <w:rPr>
+          <w:sz w:val="28"/>
+          <w:szCs w:val="28"/>
+          <w:lang w:val="ru-RU"/>
+        </w:rPr>
+        <w:t>площі</w:t>
+      </w:r>
+      <w:proofErr w:type="spellEnd"/>
+      <w:r>
+        <w:rPr>
+          <w:sz w:val="28"/>
+          <w:szCs w:val="28"/>
+          <w:lang w:val="ru-RU"/>
+        </w:rPr>
+        <w:t xml:space="preserve">, а також </w:t>
+      </w:r>
+      <w:proofErr w:type="spellStart"/>
+      <w:r>
+        <w:rPr>
+          <w:sz w:val="28"/>
+          <w:szCs w:val="28"/>
+          <w:lang w:val="ru-RU"/>
+        </w:rPr>
+        <w:t>забезпечення</w:t>
+      </w:r>
+      <w:proofErr w:type="spellEnd"/>
+      <w:r>
+        <w:rPr>
+          <w:sz w:val="28"/>
+          <w:szCs w:val="28"/>
+          <w:lang w:val="ru-RU"/>
+        </w:rPr>
+        <w:t xml:space="preserve"> </w:t>
+      </w:r>
+      <w:proofErr w:type="spellStart"/>
+      <w:r>
+        <w:rPr>
+          <w:sz w:val="28"/>
+          <w:szCs w:val="28"/>
+          <w:lang w:val="ru-RU"/>
+        </w:rPr>
+        <w:t>коректного</w:t>
+      </w:r>
+      <w:proofErr w:type="spellEnd"/>
+      <w:r>
+        <w:rPr>
+          <w:sz w:val="28"/>
+          <w:szCs w:val="28"/>
+          <w:lang w:val="ru-RU"/>
+        </w:rPr>
+        <w:t xml:space="preserve"> </w:t>
+      </w:r>
+      <w:proofErr w:type="spellStart"/>
+      <w:r>
+        <w:rPr>
+          <w:sz w:val="28"/>
+          <w:szCs w:val="28"/>
+          <w:lang w:val="ru-RU"/>
+        </w:rPr>
+        <w:t>оброблення</w:t>
+      </w:r>
+      <w:proofErr w:type="spellEnd"/>
+      <w:r>
+        <w:rPr>
+          <w:sz w:val="28"/>
+          <w:szCs w:val="28"/>
+          <w:lang w:val="ru-RU"/>
+        </w:rPr>
+        <w:t xml:space="preserve"> </w:t>
+      </w:r>
+      <w:proofErr w:type="spellStart"/>
+      <w:r>
+        <w:rPr>
+          <w:sz w:val="28"/>
+          <w:szCs w:val="28"/>
+          <w:lang w:val="ru-RU"/>
+        </w:rPr>
+        <w:t>некоректних</w:t>
+      </w:r>
+      <w:proofErr w:type="spellEnd"/>
+      <w:r>
+        <w:rPr>
+          <w:sz w:val="28"/>
+          <w:szCs w:val="28"/>
+          <w:lang w:val="ru-RU"/>
+        </w:rPr>
+        <w:t xml:space="preserve"> </w:t>
+      </w:r>
+      <w:proofErr w:type="spellStart"/>
+      <w:r>
+        <w:rPr>
+          <w:sz w:val="28"/>
+          <w:szCs w:val="28"/>
+          <w:lang w:val="ru-RU"/>
+        </w:rPr>
+        <w:t>вхідних</w:t>
+      </w:r>
+      <w:proofErr w:type="spellEnd"/>
+      <w:r>
+        <w:rPr>
+          <w:sz w:val="28"/>
+          <w:szCs w:val="28"/>
+          <w:lang w:val="ru-RU"/>
+        </w:rPr>
+        <w:t xml:space="preserve"> </w:t>
+      </w:r>
+      <w:proofErr w:type="spellStart"/>
+      <w:r>
+        <w:rPr>
+          <w:sz w:val="28"/>
+          <w:szCs w:val="28"/>
+          <w:lang w:val="ru-RU"/>
+        </w:rPr>
+        <w:t>даних</w:t>
+      </w:r>
+      <w:proofErr w:type="spellEnd"/>
+      <w:r>
+        <w:rPr>
+          <w:sz w:val="28"/>
+          <w:szCs w:val="28"/>
+          <w:lang w:val="ru-RU"/>
+        </w:rPr>
+        <w:t>.</w:t>
+      </w:r>
+      <w:r>
+        <w:rPr>
+          <w:sz w:val="28"/>
+          <w:szCs w:val="28"/>
+          <w:lang w:val="ru-RU"/>
+        </w:rPr>
+        <w:t xml:space="preserve"> </w:t>
+      </w:r>
+    </w:p>
+    <w:p>
+      <w:pPr>
+        <w:spacing w:after="160" w:line="259" w:lineRule="auto"/>
+        <w:rPr>
+          <w:b/>
+          <w:bCs/>
+          <w:sz w:val="28"/>
+          <w:szCs w:val="28"/>
+        </w:rPr>
+      </w:pPr>
+      <w:r>
+        <w:rPr>
+          <w:b/>
+          <w:bCs/>
+          <w:sz w:val="28"/>
+          <w:szCs w:val="28"/>
+        </w:rPr>
+        <w:t>Створення класу:</w:t>
+      </w:r>
+    </w:p>
+    <w:p>
+      <w:pPr>
+        <w:pStyle w:val="a8"/>
+        <w:numPr>
+          <w:ilvl w:val="0"/>
+          <w:numId w:val="19"/>
+        </w:numPr>
+        <w:spacing w:after="160" w:line="259" w:lineRule="auto"/>
+        <w:rPr>
+          <w:sz w:val="28"/>
+          <w:szCs w:val="28"/>
+        </w:rPr>
+      </w:pPr>
+      <w:r>
+        <w:rPr>
+          <w:sz w:val="28"/>
+          <w:szCs w:val="28"/>
+        </w:rPr>
+        <w:t xml:space="preserve">Реалізовано клас ClassLab12_Honcharenko з приватними атрибутами </w:t>
+      </w:r>
+      <w:proofErr w:type="spellStart"/>
+      <w:r>
+        <w:rPr>
+          <w:sz w:val="28"/>
+          <w:szCs w:val="28"/>
+        </w:rPr>
+        <w:t>radius</w:t>
+      </w:r>
+      <w:proofErr w:type="spellEnd"/>
+      <w:r>
+        <w:rPr>
+          <w:sz w:val="28"/>
+          <w:szCs w:val="28"/>
+        </w:rPr>
+        <w:t xml:space="preserve"> та </w:t>
+      </w:r>
+      <w:proofErr w:type="spellStart"/>
+      <w:r>
+        <w:rPr>
+          <w:sz w:val="28"/>
+          <w:szCs w:val="28"/>
+        </w:rPr>
+        <w:t>diameter</w:t>
+      </w:r>
+      <w:proofErr w:type="spellEnd"/>
+      <w:r>
+        <w:rPr>
+          <w:sz w:val="28"/>
+          <w:szCs w:val="28"/>
+        </w:rPr>
+        <w:t>.</w:t>
+      </w:r>
+    </w:p>
+    <w:p>
+      <w:pPr>
+        <w:pStyle w:val="a8"/>
+        <w:numPr>
+          <w:ilvl w:val="0"/>
+          <w:numId w:val="19"/>
+        </w:numPr>
+        <w:spacing w:after="160" w:line="259" w:lineRule="auto"/>
+        <w:rPr>
+          <w:sz w:val="28"/>
+          <w:szCs w:val="28"/>
+        </w:rPr>
+      </w:pPr>
+      <w:r>
+        <w:rPr>
+          <w:sz w:val="28"/>
+          <w:szCs w:val="28"/>
+        </w:rPr>
+        <w:t xml:space="preserve">Впроваджено конструктор для ініціалізації атрибутів з </w:t>
+      </w:r>
+      <w:proofErr w:type="spellStart"/>
+      <w:r>
+        <w:rPr>
+          <w:sz w:val="28"/>
+          <w:szCs w:val="28"/>
+        </w:rPr>
+        <w:t>валідацією</w:t>
+      </w:r>
+      <w:proofErr w:type="spellEnd"/>
+      <w:r>
+        <w:rPr>
+          <w:sz w:val="28"/>
+          <w:szCs w:val="28"/>
+        </w:rPr>
+        <w:t xml:space="preserve"> вхідних даних.</w:t>
+      </w:r>
+    </w:p>
+    <w:p>
+      <w:pPr>
+        <w:pStyle w:val="a8"/>
+        <w:numPr>
+          <w:ilvl w:val="0"/>
+          <w:numId w:val="19"/>
+        </w:numPr>
+        <w:spacing w:after="160" w:line="259" w:lineRule="auto"/>
+        <w:rPr>
+          <w:sz w:val="28"/>
+          <w:szCs w:val="28"/>
+        </w:rPr>
+      </w:pPr>
+      <w:r>
+        <w:rPr>
+          <w:sz w:val="28"/>
+          <w:szCs w:val="28"/>
+        </w:rPr>
+        <w:t xml:space="preserve">Розроблено </w:t>
+      </w:r>
+      <w:proofErr w:type="spellStart"/>
+      <w:r>
+        <w:rPr>
+          <w:sz w:val="28"/>
+          <w:szCs w:val="28"/>
+        </w:rPr>
+        <w:t>геттери</w:t>
+      </w:r>
+      <w:proofErr w:type="spellEnd"/>
+      <w:r>
+        <w:rPr>
+          <w:sz w:val="28"/>
+          <w:szCs w:val="28"/>
+        </w:rPr>
+        <w:t xml:space="preserve"> та </w:t>
+      </w:r>
+      <w:proofErr w:type="spellStart"/>
+      <w:r>
+        <w:rPr>
+          <w:sz w:val="28"/>
+          <w:szCs w:val="28"/>
+        </w:rPr>
+        <w:t>сеттери</w:t>
+      </w:r>
+      <w:proofErr w:type="spellEnd"/>
+      <w:r>
+        <w:rPr>
+          <w:sz w:val="28"/>
+          <w:szCs w:val="28"/>
+        </w:rPr>
+        <w:t xml:space="preserve"> для доступу та зміни атрибутів з відповідною </w:t>
+      </w:r>
+      <w:proofErr w:type="spellStart"/>
+      <w:r>
+        <w:rPr>
+          <w:sz w:val="28"/>
+          <w:szCs w:val="28"/>
+        </w:rPr>
+        <w:t>валідацією</w:t>
+      </w:r>
+      <w:proofErr w:type="spellEnd"/>
+      <w:r>
+        <w:rPr>
+          <w:sz w:val="28"/>
+          <w:szCs w:val="28"/>
+        </w:rPr>
+        <w:t>.</w:t>
+      </w:r>
+    </w:p>
+    <w:p>
+      <w:pPr>
+        <w:rPr>
+          <w:sz w:val="28"/>
+          <w:szCs w:val="28"/>
+        </w:rPr>
+      </w:pPr>
+      <w:r>
+        <w:rPr>
+          <w:b/>
+          <w:bCs/>
+          <w:sz w:val="28"/>
+          <w:szCs w:val="28"/>
+        </w:rPr>
+        <w:lastRenderedPageBreak/>
+        <w:t>Обчислення площі:</w:t>
+      </w:r>
+    </w:p>
+    <w:p>
+      <w:pPr>
+        <w:pStyle w:val="a8"/>
+        <w:numPr>
+          <w:ilvl w:val="0"/>
+          <w:numId w:val="20"/>
+        </w:numPr>
+        <w:rPr>
+          <w:sz w:val="28"/>
+          <w:szCs w:val="28"/>
+        </w:rPr>
+      </w:pPr>
+      <w:r>
+        <w:rPr>
+          <w:sz w:val="28"/>
+          <w:szCs w:val="28"/>
+        </w:rPr>
+        <w:t xml:space="preserve">В класі реалізовано метод </w:t>
+      </w:r>
+      <w:proofErr w:type="spellStart"/>
+      <w:r>
+        <w:rPr>
+          <w:sz w:val="28"/>
+          <w:szCs w:val="28"/>
+        </w:rPr>
+        <w:t>calculateArea</w:t>
+      </w:r>
+      <w:proofErr w:type="spellEnd"/>
+      <w:r>
+        <w:rPr>
+          <w:sz w:val="28"/>
+          <w:szCs w:val="28"/>
+        </w:rPr>
+        <w:t xml:space="preserve">, який обчислює площу кола за формулою </w:t>
+      </w:r>
+      <w:r>
+        <w:rPr>
+          <w:sz w:val="28"/>
+          <w:szCs w:val="28"/>
+        </w:rPr>
+        <w:t xml:space="preserve"> </w:t>
+      </w:r>
+      <w:r>
+        <w:rPr>
+          <w:rFonts w:ascii="Cambria Math" w:hAnsi="Cambria Math" w:cs="Cambria Math"/>
+          <w:sz w:val="28"/>
+          <w:szCs w:val="28"/>
+        </w:rPr>
+        <w:t>𝜋𝑟</w:t>
+      </w:r>
+      <w:r>
+        <w:rPr>
+          <w:sz w:val="28"/>
+          <w:szCs w:val="28"/>
+        </w:rPr>
+        <w:t>2.</w:t>
+      </w:r>
+    </w:p>
+    <w:p>
+      <w:pPr>
+        <w:rPr>
+          <w:sz w:val="28"/>
+          <w:szCs w:val="28"/>
+        </w:rPr>
+      </w:pPr>
+    </w:p>
+    <w:p>
+      <w:pPr>
+        <w:spacing w:after="160" w:line="259" w:lineRule="auto"/>
+        <w:rPr>
+          <w:b/>
+          <w:bCs/>
+          <w:sz w:val="28"/>
+          <w:szCs w:val="28"/>
+        </w:rPr>
+      </w:pPr>
+      <w:r>
+        <w:rPr>
+          <w:b/>
+          <w:bCs/>
+          <w:sz w:val="28"/>
+          <w:szCs w:val="28"/>
+        </w:rPr>
+        <w:t>Тестування:</w:t>
+      </w:r>
+    </w:p>
+    <w:p>
+      <w:pPr>
+        <w:pStyle w:val="a8"/>
+        <w:numPr>
+          <w:ilvl w:val="0"/>
+          <w:numId w:val="20"/>
+        </w:numPr>
+        <w:spacing w:after="160" w:line="259" w:lineRule="auto"/>
+        <w:rPr>
+          <w:sz w:val="28"/>
+          <w:szCs w:val="28"/>
+        </w:rPr>
+      </w:pPr>
+      <w:r>
+        <w:rPr>
+          <w:sz w:val="28"/>
+          <w:szCs w:val="28"/>
+        </w:rPr>
+        <w:t>Розроблено програму для автоматичного тестування класу з використанням вхідних даних з файлу TestSuite.txt.</w:t>
+      </w:r>
+    </w:p>
+    <w:p>
+      <w:pPr>
+        <w:pStyle w:val="a8"/>
+        <w:numPr>
+          <w:ilvl w:val="0"/>
+          <w:numId w:val="20"/>
+        </w:numPr>
+        <w:spacing w:after="160" w:line="259" w:lineRule="auto"/>
+        <w:rPr>
+          <w:sz w:val="28"/>
+          <w:szCs w:val="28"/>
+        </w:rPr>
+      </w:pPr>
+      <w:r>
+        <w:rPr>
+          <w:sz w:val="28"/>
+          <w:szCs w:val="28"/>
+        </w:rPr>
+        <w:t>Програма зчитує вхідні дані, створює об'єкти класу, виконує методи та записує результати у файл TestResults.txt.</w:t>
+      </w:r>
+    </w:p>
+    <w:p>
+      <w:pPr>
+        <w:spacing w:after="160" w:line="259" w:lineRule="auto"/>
+        <w:rPr>
+          <w:sz w:val="28"/>
+          <w:szCs w:val="28"/>
+        </w:rPr>
+      </w:pPr>
+      <w:r>
+        <w:rPr>
+          <w:sz w:val="28"/>
+          <w:szCs w:val="28"/>
+        </w:rPr>
+        <w:t>Підсумовуючи, виконана робота відповідає поставленим завданням та вимогам. Реалізація класу ClassLab12_Honcharenko та програмного модуля в цілому забезпечує необхідну функціональність і демонструє навички проектування та програмування на мові C++. Завдяки створеному тестовому середовищу, вдалося переконатися в коректній роботі розробленого модуля.</w:t>
+      </w:r>
     </w:p>
     <w:sectPr>
       <w:pgSz w:w="11906" w:h="16838"/>
@@ -1580,6 +5954,118 @@
     </w:lvl>
   </w:abstractNum>
   <w:abstractNum w:abstractNumId="6" w15:restartNumberingAfterBreak="0">
+    <w:nsid w:val="34334A5F"/>
+    <w:multiLevelType w:val="hybridMultilevel"/>
+    <w:tmpl w:val="E5207D16"/>
+    <w:lvl w:ilvl="0" w:tplc="94A64D14">
+      <w:numFmt w:val="bullet"/>
+      <w:lvlText w:val=""/>
+      <w:lvlJc w:val="left"/>
+      <w:pPr>
+        <w:ind w:left="1425" w:hanging="360"/>
+      </w:pPr>
+      <w:rPr>
+        <w:rFonts w:ascii="Wingdings" w:eastAsia="Times New Roman" w:hAnsi="Wingdings" w:cs="Times New Roman" w:hint="default"/>
+      </w:rPr>
+    </w:lvl>
+    <w:lvl w:ilvl="1" w:tplc="04190003" w:tentative="1">
+      <w:start w:val="1"/>
+      <w:numFmt w:val="bullet"/>
+      <w:lvlText w:val="o"/>
+      <w:lvlJc w:val="left"/>
+      <w:pPr>
+        <w:ind w:left="2145" w:hanging="360"/>
+      </w:pPr>
+      <w:rPr>
+        <w:rFonts w:ascii="Courier New" w:hAnsi="Courier New" w:cs="Courier New" w:hint="default"/>
+      </w:rPr>
+    </w:lvl>
+    <w:lvl w:ilvl="2" w:tplc="04190005" w:tentative="1">
+      <w:start w:val="1"/>
+      <w:numFmt w:val="bullet"/>
+      <w:lvlText w:val=""/>
+      <w:lvlJc w:val="left"/>
+      <w:pPr>
+        <w:ind w:left="2865" w:hanging="360"/>
+      </w:pPr>
+      <w:rPr>
+        <w:rFonts w:ascii="Wingdings" w:hAnsi="Wingdings" w:hint="default"/>
+      </w:rPr>
+    </w:lvl>
+    <w:lvl w:ilvl="3" w:tplc="04190001" w:tentative="1">
+      <w:start w:val="1"/>
+      <w:numFmt w:val="bullet"/>
+      <w:lvlText w:val=""/>
+      <w:lvlJc w:val="left"/>
+      <w:pPr>
+        <w:ind w:left="3585" w:hanging="360"/>
+      </w:pPr>
+      <w:rPr>
+        <w:rFonts w:ascii="Symbol" w:hAnsi="Symbol" w:hint="default"/>
+      </w:rPr>
+    </w:lvl>
+    <w:lvl w:ilvl="4" w:tplc="04190003" w:tentative="1">
+      <w:start w:val="1"/>
+      <w:numFmt w:val="bullet"/>
+      <w:lvlText w:val="o"/>
+      <w:lvlJc w:val="left"/>
+      <w:pPr>
+        <w:ind w:left="4305" w:hanging="360"/>
+      </w:pPr>
+      <w:rPr>
+        <w:rFonts w:ascii="Courier New" w:hAnsi="Courier New" w:cs="Courier New" w:hint="default"/>
+      </w:rPr>
+    </w:lvl>
+    <w:lvl w:ilvl="5" w:tplc="04190005" w:tentative="1">
+      <w:start w:val="1"/>
+      <w:numFmt w:val="bullet"/>
+      <w:lvlText w:val=""/>
+      <w:lvlJc w:val="left"/>
+      <w:pPr>
+        <w:ind w:left="5025" w:hanging="360"/>
+      </w:pPr>
+      <w:rPr>
+        <w:rFonts w:ascii="Wingdings" w:hAnsi="Wingdings" w:hint="default"/>
+      </w:rPr>
+    </w:lvl>
+    <w:lvl w:ilvl="6" w:tplc="04190001" w:tentative="1">
+      <w:start w:val="1"/>
+      <w:numFmt w:val="bullet"/>
+      <w:lvlText w:val=""/>
+      <w:lvlJc w:val="left"/>
+      <w:pPr>
+        <w:ind w:left="5745" w:hanging="360"/>
+      </w:pPr>
+      <w:rPr>
+        <w:rFonts w:ascii="Symbol" w:hAnsi="Symbol" w:hint="default"/>
+      </w:rPr>
+    </w:lvl>
+    <w:lvl w:ilvl="7" w:tplc="04190003" w:tentative="1">
+      <w:start w:val="1"/>
+      <w:numFmt w:val="bullet"/>
+      <w:lvlText w:val="o"/>
+      <w:lvlJc w:val="left"/>
+      <w:pPr>
+        <w:ind w:left="6465" w:hanging="360"/>
+      </w:pPr>
+      <w:rPr>
+        <w:rFonts w:ascii="Courier New" w:hAnsi="Courier New" w:cs="Courier New" w:hint="default"/>
+      </w:rPr>
+    </w:lvl>
+    <w:lvl w:ilvl="8" w:tplc="04190005" w:tentative="1">
+      <w:start w:val="1"/>
+      <w:numFmt w:val="bullet"/>
+      <w:lvlText w:val=""/>
+      <w:lvlJc w:val="left"/>
+      <w:pPr>
+        <w:ind w:left="7185" w:hanging="360"/>
+      </w:pPr>
+      <w:rPr>
+        <w:rFonts w:ascii="Wingdings" w:hAnsi="Wingdings" w:hint="default"/>
+      </w:rPr>
+    </w:lvl>
+  </w:abstractNum>
+  <w:abstractNum w:abstractNumId="7" w15:restartNumberingAfterBreak="0">
     <w:nsid w:val="38246AF8"/>
     <w:multiLevelType w:val="hybridMultilevel"/>
     <w:tmpl w:val="5AB8C436"/>
@@ -1692,7 +6178,7 @@
       </w:rPr>
     </w:lvl>
   </w:abstractNum>
-  <w:abstractNum w:abstractNumId="7" w15:restartNumberingAfterBreak="0">
+  <w:abstractNum w:abstractNumId="8" w15:restartNumberingAfterBreak="0">
     <w:nsid w:val="3B5272B3"/>
     <w:multiLevelType w:val="hybridMultilevel"/>
     <w:tmpl w:val="34C25DD2"/>
@@ -1805,7 +6291,7 @@
       </w:rPr>
     </w:lvl>
   </w:abstractNum>
-  <w:abstractNum w:abstractNumId="8" w15:restartNumberingAfterBreak="0">
+  <w:abstractNum w:abstractNumId="9" w15:restartNumberingAfterBreak="0">
     <w:nsid w:val="3CCC2677"/>
     <w:multiLevelType w:val="hybridMultilevel"/>
     <w:tmpl w:val="B024DDC4"/>
@@ -1917,7 +6403,7 @@
       </w:rPr>
     </w:lvl>
   </w:abstractNum>
-  <w:abstractNum w:abstractNumId="9" w15:restartNumberingAfterBreak="0">
+  <w:abstractNum w:abstractNumId="10" w15:restartNumberingAfterBreak="0">
     <w:nsid w:val="44010FD6"/>
     <w:multiLevelType w:val="hybridMultilevel"/>
     <w:tmpl w:val="80802948"/>
@@ -2030,7 +6516,7 @@
       </w:rPr>
     </w:lvl>
   </w:abstractNum>
-  <w:abstractNum w:abstractNumId="10" w15:restartNumberingAfterBreak="0">
+  <w:abstractNum w:abstractNumId="11" w15:restartNumberingAfterBreak="0">
     <w:nsid w:val="4D671BA8"/>
     <w:multiLevelType w:val="hybridMultilevel"/>
     <w:tmpl w:val="4F724588"/>
@@ -2142,7 +6628,7 @@
       </w:rPr>
     </w:lvl>
   </w:abstractNum>
-  <w:abstractNum w:abstractNumId="11" w15:restartNumberingAfterBreak="0">
+  <w:abstractNum w:abstractNumId="12" w15:restartNumberingAfterBreak="0">
     <w:nsid w:val="5B2C71F1"/>
     <w:multiLevelType w:val="hybridMultilevel"/>
     <w:tmpl w:val="FD868510"/>
@@ -2255,7 +6741,119 @@
       </w:rPr>
     </w:lvl>
   </w:abstractNum>
-  <w:abstractNum w:abstractNumId="12" w15:restartNumberingAfterBreak="0">
+  <w:abstractNum w:abstractNumId="13" w15:restartNumberingAfterBreak="0">
+    <w:nsid w:val="5B411F0F"/>
+    <w:multiLevelType w:val="hybridMultilevel"/>
+    <w:tmpl w:val="89D8A7E0"/>
+    <w:lvl w:ilvl="0" w:tplc="94A64D14">
+      <w:numFmt w:val="bullet"/>
+      <w:lvlText w:val=""/>
+      <w:lvlJc w:val="left"/>
+      <w:pPr>
+        <w:ind w:left="720" w:hanging="360"/>
+      </w:pPr>
+      <w:rPr>
+        <w:rFonts w:ascii="Wingdings" w:eastAsia="Times New Roman" w:hAnsi="Wingdings" w:cs="Times New Roman" w:hint="default"/>
+      </w:rPr>
+    </w:lvl>
+    <w:lvl w:ilvl="1" w:tplc="04190003" w:tentative="1">
+      <w:start w:val="1"/>
+      <w:numFmt w:val="bullet"/>
+      <w:lvlText w:val="o"/>
+      <w:lvlJc w:val="left"/>
+      <w:pPr>
+        <w:ind w:left="1440" w:hanging="360"/>
+      </w:pPr>
+      <w:rPr>
+        <w:rFonts w:ascii="Courier New" w:hAnsi="Courier New" w:cs="Courier New" w:hint="default"/>
+      </w:rPr>
+    </w:lvl>
+    <w:lvl w:ilvl="2" w:tplc="04190005" w:tentative="1">
+      <w:start w:val="1"/>
+      <w:numFmt w:val="bullet"/>
+      <w:lvlText w:val=""/>
+      <w:lvlJc w:val="left"/>
+      <w:pPr>
+        <w:ind w:left="2160" w:hanging="360"/>
+      </w:pPr>
+      <w:rPr>
+        <w:rFonts w:ascii="Wingdings" w:hAnsi="Wingdings" w:hint="default"/>
+      </w:rPr>
+    </w:lvl>
+    <w:lvl w:ilvl="3" w:tplc="04190001" w:tentative="1">
+      <w:start w:val="1"/>
+      <w:numFmt w:val="bullet"/>
+      <w:lvlText w:val=""/>
+      <w:lvlJc w:val="left"/>
+      <w:pPr>
+        <w:ind w:left="2880" w:hanging="360"/>
+      </w:pPr>
+      <w:rPr>
+        <w:rFonts w:ascii="Symbol" w:hAnsi="Symbol" w:hint="default"/>
+      </w:rPr>
+    </w:lvl>
+    <w:lvl w:ilvl="4" w:tplc="04190003" w:tentative="1">
+      <w:start w:val="1"/>
+      <w:numFmt w:val="bullet"/>
+      <w:lvlText w:val="o"/>
+      <w:lvlJc w:val="left"/>
+      <w:pPr>
+        <w:ind w:left="3600" w:hanging="360"/>
+      </w:pPr>
+      <w:rPr>
+        <w:rFonts w:ascii="Courier New" w:hAnsi="Courier New" w:cs="Courier New" w:hint="default"/>
+      </w:rPr>
+    </w:lvl>
+    <w:lvl w:ilvl="5" w:tplc="04190005" w:tentative="1">
+      <w:start w:val="1"/>
+      <w:numFmt w:val="bullet"/>
+      <w:lvlText w:val=""/>
+      <w:lvlJc w:val="left"/>
+      <w:pPr>
+        <w:ind w:left="4320" w:hanging="360"/>
+      </w:pPr>
+      <w:rPr>
+        <w:rFonts w:ascii="Wingdings" w:hAnsi="Wingdings" w:hint="default"/>
+      </w:rPr>
+    </w:lvl>
+    <w:lvl w:ilvl="6" w:tplc="04190001" w:tentative="1">
+      <w:start w:val="1"/>
+      <w:numFmt w:val="bullet"/>
+      <w:lvlText w:val=""/>
+      <w:lvlJc w:val="left"/>
+      <w:pPr>
+        <w:ind w:left="5040" w:hanging="360"/>
+      </w:pPr>
+      <w:rPr>
+        <w:rFonts w:ascii="Symbol" w:hAnsi="Symbol" w:hint="default"/>
+      </w:rPr>
+    </w:lvl>
+    <w:lvl w:ilvl="7" w:tplc="04190003" w:tentative="1">
+      <w:start w:val="1"/>
+      <w:numFmt w:val="bullet"/>
+      <w:lvlText w:val="o"/>
+      <w:lvlJc w:val="left"/>
+      <w:pPr>
+        <w:ind w:left="5760" w:hanging="360"/>
+      </w:pPr>
+      <w:rPr>
+        <w:rFonts w:ascii="Courier New" w:hAnsi="Courier New" w:cs="Courier New" w:hint="default"/>
+      </w:rPr>
+    </w:lvl>
+    <w:lvl w:ilvl="8" w:tplc="04190005" w:tentative="1">
+      <w:start w:val="1"/>
+      <w:numFmt w:val="bullet"/>
+      <w:lvlText w:val=""/>
+      <w:lvlJc w:val="left"/>
+      <w:pPr>
+        <w:ind w:left="6480" w:hanging="360"/>
+      </w:pPr>
+      <w:rPr>
+        <w:rFonts w:ascii="Wingdings" w:hAnsi="Wingdings" w:hint="default"/>
+      </w:rPr>
+    </w:lvl>
+  </w:abstractNum>
+  <w:abstractNum w:abstractNumId="14" w15:restartNumberingAfterBreak="0">
     <w:nsid w:val="5C020EAD"/>
     <w:multiLevelType w:val="hybridMultilevel"/>
     <w:tmpl w:val="339C598A"/>
@@ -2368,7 +6966,7 @@
       </w:rPr>
     </w:lvl>
   </w:abstractNum>
-  <w:abstractNum w:abstractNumId="13" w15:restartNumberingAfterBreak="0">
+  <w:abstractNum w:abstractNumId="15" w15:restartNumberingAfterBreak="0">
     <w:nsid w:val="603E71F3"/>
     <w:multiLevelType w:val="hybridMultilevel"/>
     <w:tmpl w:val="87F8BD6C"/>
@@ -2481,7 +7079,7 @@
       </w:rPr>
     </w:lvl>
   </w:abstractNum>
-  <w:abstractNum w:abstractNumId="14" w15:restartNumberingAfterBreak="0">
+  <w:abstractNum w:abstractNumId="16" w15:restartNumberingAfterBreak="0">
     <w:nsid w:val="69855B35"/>
     <w:multiLevelType w:val="hybridMultilevel"/>
     <w:tmpl w:val="6FE053F6"/>
@@ -2594,7 +7192,119 @@
       </w:rPr>
     </w:lvl>
   </w:abstractNum>
-  <w:abstractNum w:abstractNumId="15" w15:restartNumberingAfterBreak="0">
+  <w:abstractNum w:abstractNumId="17" w15:restartNumberingAfterBreak="0">
+    <w:nsid w:val="6ED061B4"/>
+    <w:multiLevelType w:val="hybridMultilevel"/>
+    <w:tmpl w:val="3FF62AB0"/>
+    <w:lvl w:ilvl="0" w:tplc="94A64D14">
+      <w:numFmt w:val="bullet"/>
+      <w:lvlText w:val=""/>
+      <w:lvlJc w:val="left"/>
+      <w:pPr>
+        <w:ind w:left="1428" w:hanging="360"/>
+      </w:pPr>
+      <w:rPr>
+        <w:rFonts w:ascii="Wingdings" w:eastAsia="Times New Roman" w:hAnsi="Wingdings" w:cs="Times New Roman" w:hint="default"/>
+      </w:rPr>
+    </w:lvl>
+    <w:lvl w:ilvl="1" w:tplc="04190003" w:tentative="1">
+      <w:start w:val="1"/>
+      <w:numFmt w:val="bullet"/>
+      <w:lvlText w:val="o"/>
+      <w:lvlJc w:val="left"/>
+      <w:pPr>
+        <w:ind w:left="2148" w:hanging="360"/>
+      </w:pPr>
+      <w:rPr>
+        <w:rFonts w:ascii="Courier New" w:hAnsi="Courier New" w:cs="Courier New" w:hint="default"/>
+      </w:rPr>
+    </w:lvl>
+    <w:lvl w:ilvl="2" w:tplc="04190005" w:tentative="1">
+      <w:start w:val="1"/>
+      <w:numFmt w:val="bullet"/>
+      <w:lvlText w:val=""/>
+      <w:lvlJc w:val="left"/>
+      <w:pPr>
+        <w:ind w:left="2868" w:hanging="360"/>
+      </w:pPr>
+      <w:rPr>
+        <w:rFonts w:ascii="Wingdings" w:hAnsi="Wingdings" w:hint="default"/>
+      </w:rPr>
+    </w:lvl>
+    <w:lvl w:ilvl="3" w:tplc="04190001" w:tentative="1">
+      <w:start w:val="1"/>
+      <w:numFmt w:val="bullet"/>
+      <w:lvlText w:val=""/>
+      <w:lvlJc w:val="left"/>
+      <w:pPr>
+        <w:ind w:left="3588" w:hanging="360"/>
+      </w:pPr>
+      <w:rPr>
+        <w:rFonts w:ascii="Symbol" w:hAnsi="Symbol" w:hint="default"/>
+      </w:rPr>
+    </w:lvl>
+    <w:lvl w:ilvl="4" w:tplc="04190003" w:tentative="1">
+      <w:start w:val="1"/>
+      <w:numFmt w:val="bullet"/>
+      <w:lvlText w:val="o"/>
+      <w:lvlJc w:val="left"/>
+      <w:pPr>
+        <w:ind w:left="4308" w:hanging="360"/>
+      </w:pPr>
+      <w:rPr>
+        <w:rFonts w:ascii="Courier New" w:hAnsi="Courier New" w:cs="Courier New" w:hint="default"/>
+      </w:rPr>
+    </w:lvl>
+    <w:lvl w:ilvl="5" w:tplc="04190005" w:tentative="1">
+      <w:start w:val="1"/>
+      <w:numFmt w:val="bullet"/>
+      <w:lvlText w:val=""/>
+      <w:lvlJc w:val="left"/>
+      <w:pPr>
+        <w:ind w:left="5028" w:hanging="360"/>
+      </w:pPr>
+      <w:rPr>
+        <w:rFonts w:ascii="Wingdings" w:hAnsi="Wingdings" w:hint="default"/>
+      </w:rPr>
+    </w:lvl>
+    <w:lvl w:ilvl="6" w:tplc="04190001" w:tentative="1">
+      <w:start w:val="1"/>
+      <w:numFmt w:val="bullet"/>
+      <w:lvlText w:val=""/>
+      <w:lvlJc w:val="left"/>
+      <w:pPr>
+        <w:ind w:left="5748" w:hanging="360"/>
+      </w:pPr>
+      <w:rPr>
+        <w:rFonts w:ascii="Symbol" w:hAnsi="Symbol" w:hint="default"/>
+      </w:rPr>
+    </w:lvl>
+    <w:lvl w:ilvl="7" w:tplc="04190003" w:tentative="1">
+      <w:start w:val="1"/>
+      <w:numFmt w:val="bullet"/>
+      <w:lvlText w:val="o"/>
+      <w:lvlJc w:val="left"/>
+      <w:pPr>
+        <w:ind w:left="6468" w:hanging="360"/>
+      </w:pPr>
+      <w:rPr>
+        <w:rFonts w:ascii="Courier New" w:hAnsi="Courier New" w:cs="Courier New" w:hint="default"/>
+      </w:rPr>
+    </w:lvl>
+    <w:lvl w:ilvl="8" w:tplc="04190005" w:tentative="1">
+      <w:start w:val="1"/>
+      <w:numFmt w:val="bullet"/>
+      <w:lvlText w:val=""/>
+      <w:lvlJc w:val="left"/>
+      <w:pPr>
+        <w:ind w:left="7188" w:hanging="360"/>
+      </w:pPr>
+      <w:rPr>
+        <w:rFonts w:ascii="Wingdings" w:hAnsi="Wingdings" w:hint="default"/>
+      </w:rPr>
+    </w:lvl>
+  </w:abstractNum>
+  <w:abstractNum w:abstractNumId="18" w15:restartNumberingAfterBreak="0">
     <w:nsid w:val="759E1031"/>
     <w:multiLevelType w:val="hybridMultilevel"/>
     <w:tmpl w:val="CFA6B8EC"/>
@@ -2706,7 +7416,7 @@
       </w:rPr>
     </w:lvl>
   </w:abstractNum>
-  <w:abstractNum w:abstractNumId="16" w15:restartNumberingAfterBreak="0">
+  <w:abstractNum w:abstractNumId="19" w15:restartNumberingAfterBreak="0">
     <w:nsid w:val="7A0603A8"/>
     <w:multiLevelType w:val="hybridMultilevel"/>
     <w:tmpl w:val="C4D4892C"/>
@@ -2819,31 +7529,31 @@
     </w:lvl>
   </w:abstractNum>
   <w:num w:numId="1" w16cid:durableId="1678918575">
-    <w:abstractNumId w:val="12"/>
+    <w:abstractNumId w:val="14"/>
   </w:num>
   <w:num w:numId="2" w16cid:durableId="574097703">
-    <w:abstractNumId w:val="9"/>
+    <w:abstractNumId w:val="10"/>
   </w:num>
   <w:num w:numId="3" w16cid:durableId="1847204441">
     <w:abstractNumId w:val="1"/>
   </w:num>
   <w:num w:numId="4" w16cid:durableId="480856336">
-    <w:abstractNumId w:val="7"/>
+    <w:abstractNumId w:val="8"/>
   </w:num>
   <w:num w:numId="5" w16cid:durableId="1349257990">
     <w:abstractNumId w:val="2"/>
   </w:num>
   <w:num w:numId="6" w16cid:durableId="1406874284">
-    <w:abstractNumId w:val="6"/>
+    <w:abstractNumId w:val="7"/>
   </w:num>
   <w:num w:numId="7" w16cid:durableId="216016245">
     <w:abstractNumId w:val="5"/>
   </w:num>
   <w:num w:numId="8" w16cid:durableId="954167281">
-    <w:abstractNumId w:val="10"/>
+    <w:abstractNumId w:val="11"/>
   </w:num>
   <w:num w:numId="9" w16cid:durableId="827480763">
-    <w:abstractNumId w:val="16"/>
+    <w:abstractNumId w:val="19"/>
   </w:num>
   <w:num w:numId="10" w16cid:durableId="687753021">
     <w:abstractNumId w:val="4"/>
@@ -2852,22 +7562,31 @@
     <w:abstractNumId w:val="3"/>
   </w:num>
   <w:num w:numId="12" w16cid:durableId="1469856426">
-    <w:abstractNumId w:val="11"/>
+    <w:abstractNumId w:val="12"/>
   </w:num>
   <w:num w:numId="13" w16cid:durableId="138232301">
-    <w:abstractNumId w:val="13"/>
+    <w:abstractNumId w:val="15"/>
   </w:num>
   <w:num w:numId="14" w16cid:durableId="1465930412">
-    <w:abstractNumId w:val="15"/>
+    <w:abstractNumId w:val="18"/>
   </w:num>
   <w:num w:numId="15" w16cid:durableId="1355617957">
-    <w:abstractNumId w:val="8"/>
+    <w:abstractNumId w:val="9"/>
   </w:num>
   <w:num w:numId="16" w16cid:durableId="1850095986">
     <w:abstractNumId w:val="0"/>
   </w:num>
   <w:num w:numId="17" w16cid:durableId="177891947">
-    <w:abstractNumId w:val="14"/>
+    <w:abstractNumId w:val="16"/>
+  </w:num>
+  <w:num w:numId="18" w16cid:durableId="1849713949">
+    <w:abstractNumId w:val="13"/>
+  </w:num>
+  <w:num w:numId="19" w16cid:durableId="445925780">
+    <w:abstractNumId w:val="17"/>
+  </w:num>
+  <w:num w:numId="20" w16cid:durableId="930818348">
+    <w:abstractNumId w:val="6"/>
   </w:num>
 </w:numbering>
 </file>

</xml_diff>